<commit_message>
new help doc and trans
</commit_message>
<xml_diff>
--- a/help/source/mxfl-docs_EN.docx
+++ b/help/source/mxfl-docs_EN.docx
@@ -25,7 +25,7 @@
             <wp:positionV relativeFrom="paragraph">
               <wp:posOffset>635</wp:posOffset>
             </wp:positionV>
-            <wp:extent cx="1813560" cy="1813560"/>
+            <wp:extent cx="1703705" cy="1703705"/>
             <wp:effectExtent l="0" t="0" r="0" b="0"/>
             <wp:wrapSquare wrapText="largest"/>
             <wp:docPr id="1" name="Image1" descr=""/>
@@ -50,7 +50,7 @@
                   <pic:spPr bwMode="auto">
                     <a:xfrm>
                       <a:off x="0" y="0"/>
-                      <a:ext cx="1813560" cy="1813560"/>
+                      <a:ext cx="1703705" cy="1703705"/>
                     </a:xfrm>
                     <a:prstGeom prst="rect">
                       <a:avLst/>
@@ -113,14 +113,63 @@
         <w:bidi w:val="0"/>
         <w:rPr>
           <w:shd w:fill="auto" w:val="clear"/>
-        </w:rPr>
-      </w:pPr>
-      <w:r>
-        <w:rPr>
-          <w:shd w:fill="auto" w:val="clear"/>
-        </w:rPr>
-        <w:t>MX-Fluxbox 3 Documentation</w:t>
-      </w:r>
+          <w:ins w:id="3" w:author="Jerry Bond" w:date="2021-09-23T16:53:51Z"/>
+        </w:rPr>
+      </w:pPr>
+      <w:r>
+        <w:rPr>
+          <w:shd w:fill="auto" w:val="clear"/>
+        </w:rPr>
+        <w:t>MX-Fluxbox</w:t>
+      </w:r>
+      <w:del w:id="0" w:author="Jerry Bond" w:date="2021-09-23T16:53:09Z">
+        <w:r>
+          <w:rPr>
+            <w:shd w:fill="auto" w:val="clear"/>
+          </w:rPr>
+          <w:delText xml:space="preserve"> 3</w:delText>
+        </w:r>
+      </w:del>
+      <w:ins w:id="1" w:author="Jerry Bond" w:date="2021-09-23T16:53:11Z">
+        <w:r>
+          <w:rPr>
+            <w:shd w:fill="auto" w:val="clear"/>
+          </w:rPr>
+          <w:t xml:space="preserve"> </w:t>
+        </w:r>
+      </w:ins>
+      <w:del w:id="2" w:author="Jerry Bond" w:date="2021-09-23T16:53:35Z">
+        <w:r>
+          <w:rPr>
+            <w:shd w:fill="auto" w:val="clear"/>
+          </w:rPr>
+          <w:delText xml:space="preserve"> </w:delText>
+        </w:r>
+      </w:del>
+      <w:r>
+        <w:rPr>
+          <w:shd w:fill="auto" w:val="clear"/>
+        </w:rPr>
+        <w:t>Documentation</w:t>
+      </w:r>
+    </w:p>
+    <w:p>
+      <w:pPr>
+        <w:pStyle w:val="Subtitle"/>
+        <w:rPr/>
+      </w:pPr>
+      <w:ins w:id="4" w:author="Jerry Bond" w:date="2021-09-23T16:54:00Z">
+        <w:r>
+          <w:rPr/>
+          <w:t>2021.09.</w:t>
+        </w:r>
+      </w:ins>
+      <w:ins w:id="5" w:author="Jerry Bond" w:date="2021-09-24T16:11:38Z">
+        <w:r>
+          <w:rPr/>
+          <w:t>28</w:t>
+        </w:r>
+      </w:ins>
     </w:p>
     <w:p>
       <w:pPr>
@@ -385,9 +434,7 @@
         <w:pStyle w:val="Heading1"/>
         <w:bidi w:val="0"/>
         <w:jc w:val="left"/>
-        <w:rPr>
-          <w:shd w:fill="auto" w:val="clear"/>
-        </w:rPr>
+        <w:rPr/>
       </w:pPr>
       <w:bookmarkStart w:id="0" w:name="__RefHeading___Toc1544_4202832223"/>
       <w:bookmarkEnd w:id="0"/>
@@ -429,16 +476,11 @@
       </w:r>
       <w:r>
         <w:rPr>
-          <w:rFonts w:eastAsia="WenQuanYi Micro Hei" w:cs="FreeSans"/>
           <w:b/>
           <w:bCs/>
-          <w:color w:val="auto"/>
-          <w:kern w:val="2"/>
-          <w:sz w:val="24"/>
-          <w:szCs w:val="24"/>
           <w:lang w:val="en-US" w:eastAsia="zh-CN" w:bidi="hi-IN"/>
         </w:rPr>
-        <w:t>mx-manual</w:t>
+        <w:t>Shift+F1</w:t>
       </w:r>
       <w:r>
         <w:rPr>
@@ -564,13 +606,37 @@
         <w:pStyle w:val="Normal"/>
         <w:bidi w:val="0"/>
         <w:jc w:val="left"/>
-        <w:rPr/>
-      </w:pPr>
-      <w:r>
-        <w:rPr>
-          <w:shd w:fill="auto" w:val="clear"/>
-        </w:rPr>
-        <w:t xml:space="preserve">MX Fluxbox (=MXFB) constitutes a minimal or “base” version of MX Linux that can be used out-of-the-box. Users will typically want additional common popular software for which it is recommended that they turn first to MX Package Installer. </w:t>
+        <w:rPr>
+          <w:shd w:fill="auto" w:val="clear"/>
+        </w:rPr>
+      </w:pPr>
+      <w:r>
+        <w:rPr>
+          <w:shd w:fill="auto" w:val="clear"/>
+        </w:rPr>
+        <w:t>MX Fluxbox (=MXFB) constitutes a minimal or “base” version of MX Linux that can be used out-of-the-box. Users will typically want additional common popular software for which it is recommended that they turn first to MX Package Installer</w:t>
+      </w:r>
+      <w:ins w:id="6" w:author="Jerry Bond" w:date="2021-09-24T16:12:17Z">
+        <w:r>
+          <w:rPr>
+            <w:shd w:fill="auto" w:val="clear"/>
+          </w:rPr>
+          <w:t xml:space="preserve"> </w:t>
+        </w:r>
+      </w:ins>
+      <w:ins w:id="7" w:author="Jerry Bond" w:date="2021-09-24T16:12:17Z">
+        <w:r>
+          <w:rPr>
+            <w:shd w:fill="auto" w:val="clear"/>
+          </w:rPr>
+          <w:t>(“Software” desktop icon)</w:t>
+        </w:r>
+      </w:ins>
+      <w:r>
+        <w:rPr>
+          <w:shd w:fill="auto" w:val="clear"/>
+        </w:rPr>
+        <w:t xml:space="preserve">. </w:t>
       </w:r>
     </w:p>
     <w:p>
@@ -667,13 +733,43 @@
         <w:pStyle w:val="Normal"/>
         <w:bidi w:val="0"/>
         <w:jc w:val="left"/>
-        <w:rPr/>
-      </w:pPr>
-      <w:r>
-        <w:rPr>
-          <w:shd w:fill="auto" w:val="clear"/>
-        </w:rPr>
-        <w:t xml:space="preserve">MXFB can be run in two basic configurations, with possible many variations in between: </w:t>
+        <w:rPr>
+          <w:shd w:fill="auto" w:val="clear"/>
+        </w:rPr>
+      </w:pPr>
+      <w:r>
+        <w:rPr>
+          <w:shd w:fill="auto" w:val="clear"/>
+        </w:rPr>
+        <w:t>MXFB can be run in two basic configurations, with</w:t>
+      </w:r>
+      <w:del w:id="8" w:author="Jerry Bond" w:date="2021-09-24T16:13:11Z">
+        <w:r>
+          <w:rPr>
+            <w:shd w:fill="auto" w:val="clear"/>
+          </w:rPr>
+          <w:delText xml:space="preserve"> possible</w:delText>
+        </w:r>
+      </w:del>
+      <w:r>
+        <w:rPr>
+          <w:shd w:fill="auto" w:val="clear"/>
+        </w:rPr>
+        <w:t xml:space="preserve"> many </w:t>
+      </w:r>
+      <w:ins w:id="9" w:author="Jerry Bond" w:date="2021-09-24T16:13:15Z">
+        <w:r>
+          <w:rPr>
+            <w:shd w:fill="auto" w:val="clear"/>
+          </w:rPr>
+          <w:t xml:space="preserve">possible </w:t>
+        </w:r>
+      </w:ins>
+      <w:r>
+        <w:rPr>
+          <w:shd w:fill="auto" w:val="clear"/>
+        </w:rPr>
+        <w:t xml:space="preserve">variations in between: </w:t>
       </w:r>
     </w:p>
     <w:p>
@@ -701,6 +797,14 @@
         </w:rPr>
         <w:t>, that includes the basic Fluxbox components but follows the MX Linux preference for the use of convenient graphical apps</w:t>
       </w:r>
+      <w:ins w:id="10" w:author="Jerry Bond" w:date="2021-09-24T16:13:36Z">
+        <w:r>
+          <w:rPr>
+            <w:shd w:fill="auto" w:val="clear"/>
+          </w:rPr>
+          <w:t>.</w:t>
+        </w:r>
+      </w:ins>
     </w:p>
     <w:p>
       <w:pPr>
@@ -729,6 +833,16 @@
         </w:rPr>
         <w:t>, to which various components from the default configuration may be added with a simple click or two</w:t>
       </w:r>
+      <w:ins w:id="11" w:author="Jerry Bond" w:date="2021-09-24T16:13:38Z">
+        <w:r>
+          <w:rPr>
+            <w:b w:val="false"/>
+            <w:bCs w:val="false"/>
+            <w:shd w:fill="auto" w:val="clear"/>
+          </w:rPr>
+          <w:t>.</w:t>
+        </w:r>
+      </w:ins>
     </w:p>
     <w:p>
       <w:pPr>
@@ -764,7 +878,7 @@
                 <wp:positionV relativeFrom="paragraph">
                   <wp:posOffset>313055</wp:posOffset>
                 </wp:positionV>
-                <wp:extent cx="260350" cy="260350"/>
+                <wp:extent cx="260985" cy="260985"/>
                 <wp:effectExtent l="0" t="0" r="0" b="0"/>
                 <wp:wrapNone/>
                 <wp:docPr id="2" name="Shape2"/>
@@ -775,7 +889,7 @@
                       <wps:spPr>
                         <a:xfrm>
                           <a:off x="0" y="0"/>
-                          <a:ext cx="259560" cy="259560"/>
+                          <a:ext cx="260280" cy="260280"/>
                         </a:xfrm>
                         <a:prstGeom prst="ellipse">
                           <a:avLst/>
@@ -799,15 +913,14 @@
                         <w:txbxContent>
                           <w:p>
                             <w:pPr>
-                              <w:pStyle w:val="FrameContents"/>
+                              <w:overflowPunct w:val="true"/>
                               <w:bidi w:val="0"/>
                               <w:jc w:val="center"/>
-                              <w:rPr>
-                                <w:color w:val="000000"/>
-                              </w:rPr>
+                              <w:rPr/>
                             </w:pPr>
                             <w:r>
                               <w:rPr>
+                                <w:sz w:val="36"/>
                                 <w:color w:val="000000"/>
                               </w:rPr>
                               <w:t>1</w:t>
@@ -826,23 +939,19 @@
           </mc:Choice>
           <mc:Fallback>
             <w:pict>
-              <v:oval id="shape_0" ID="Shape2" fillcolor="#729fcf" stroked="t" style="position:absolute;margin-left:58.05pt;margin-top:24.65pt;width:20.4pt;height:20.4pt">
-                <w10:wrap type="square"/>
-                <v:fill o:detectmouseclick="t" type="solid" color2="#8d6030"/>
-                <v:stroke color="#3465a4" joinstyle="round" endcap="flat"/>
+              <v:oval id="shape_0" ID="Shape2" fillcolor="#729fcf" stroked="t" style="position:absolute;margin-left:58.05pt;margin-top:24.65pt;width:20.45pt;height:20.45pt">
                 <v:textbox>
                   <w:txbxContent>
                     <w:p>
                       <w:pPr>
-                        <w:pStyle w:val="FrameContents"/>
+                        <w:overflowPunct w:val="true"/>
                         <w:bidi w:val="0"/>
                         <w:jc w:val="center"/>
-                        <w:rPr>
-                          <w:color w:val="000000"/>
-                        </w:rPr>
+                        <w:rPr/>
                       </w:pPr>
                       <w:r>
                         <w:rPr>
+                          <w:sz w:val="36"/>
                           <w:color w:val="000000"/>
                         </w:rPr>
                         <w:t>1</w:t>
@@ -850,6 +959,9 @@
                     </w:p>
                   </w:txbxContent>
                 </v:textbox>
+                <w10:wrap type="square"/>
+                <v:fill o:detectmouseclick="t" type="solid" color2="#8d6030"/>
+                <v:stroke color="#3465a4" joinstyle="round" endcap="flat"/>
               </v:oval>
             </w:pict>
           </mc:Fallback>
@@ -865,10 +977,10 @@
                 <wp:positionV relativeFrom="paragraph">
                   <wp:posOffset>823595</wp:posOffset>
                 </wp:positionV>
-                <wp:extent cx="260350" cy="260350"/>
+                <wp:extent cx="260985" cy="260985"/>
                 <wp:effectExtent l="0" t="0" r="0" b="0"/>
                 <wp:wrapNone/>
-                <wp:docPr id="4" name="Shape2_0"/>
+                <wp:docPr id="3" name="Shape2_0"/>
                 <a:graphic xmlns:a="http://schemas.openxmlformats.org/drawingml/2006/main">
                   <a:graphicData uri="http://schemas.microsoft.com/office/word/2010/wordprocessingShape">
                     <wps:wsp>
@@ -876,7 +988,7 @@
                       <wps:spPr>
                         <a:xfrm>
                           <a:off x="0" y="0"/>
-                          <a:ext cx="259560" cy="259560"/>
+                          <a:ext cx="260280" cy="260280"/>
                         </a:xfrm>
                         <a:prstGeom prst="ellipse">
                           <a:avLst/>
@@ -900,15 +1012,14 @@
                         <w:txbxContent>
                           <w:p>
                             <w:pPr>
-                              <w:pStyle w:val="FrameContents"/>
+                              <w:overflowPunct w:val="true"/>
                               <w:bidi w:val="0"/>
                               <w:jc w:val="center"/>
-                              <w:rPr>
-                                <w:color w:val="000000"/>
-                              </w:rPr>
+                              <w:rPr/>
                             </w:pPr>
                             <w:r>
                               <w:rPr>
+                                <w:sz w:val="36"/>
                                 <w:color w:val="000000"/>
                               </w:rPr>
                               <w:t>2</w:t>
@@ -927,23 +1038,19 @@
           </mc:Choice>
           <mc:Fallback>
             <w:pict>
-              <v:oval id="shape_0" ID="Shape2_0" fillcolor="#729fcf" stroked="t" style="position:absolute;margin-left:392.9pt;margin-top:64.85pt;width:20.4pt;height:20.4pt">
-                <w10:wrap type="square"/>
-                <v:fill o:detectmouseclick="t" type="solid" color2="#8d6030"/>
-                <v:stroke color="#3465a4" joinstyle="round" endcap="flat"/>
+              <v:oval id="shape_0" ID="Shape2_0" fillcolor="#729fcf" stroked="t" style="position:absolute;margin-left:392.9pt;margin-top:64.85pt;width:20.45pt;height:20.45pt">
                 <v:textbox>
                   <w:txbxContent>
                     <w:p>
                       <w:pPr>
-                        <w:pStyle w:val="FrameContents"/>
+                        <w:overflowPunct w:val="true"/>
                         <w:bidi w:val="0"/>
                         <w:jc w:val="center"/>
-                        <w:rPr>
-                          <w:color w:val="000000"/>
-                        </w:rPr>
+                        <w:rPr/>
                       </w:pPr>
                       <w:r>
                         <w:rPr>
+                          <w:sz w:val="36"/>
                           <w:color w:val="000000"/>
                         </w:rPr>
                         <w:t>2</w:t>
@@ -951,6 +1058,9 @@
                     </w:p>
                   </w:txbxContent>
                 </v:textbox>
+                <w10:wrap type="square"/>
+                <v:fill o:detectmouseclick="t" type="solid" color2="#8d6030"/>
+                <v:stroke color="#3465a4" joinstyle="round" endcap="flat"/>
               </v:oval>
             </w:pict>
           </mc:Fallback>
@@ -966,10 +1076,10 @@
                 <wp:positionV relativeFrom="paragraph">
                   <wp:posOffset>2872105</wp:posOffset>
                 </wp:positionV>
-                <wp:extent cx="260350" cy="260350"/>
+                <wp:extent cx="260985" cy="260985"/>
                 <wp:effectExtent l="0" t="0" r="0" b="0"/>
                 <wp:wrapNone/>
-                <wp:docPr id="6" name="Shape2_1"/>
+                <wp:docPr id="4" name="Shape2_1"/>
                 <a:graphic xmlns:a="http://schemas.openxmlformats.org/drawingml/2006/main">
                   <a:graphicData uri="http://schemas.microsoft.com/office/word/2010/wordprocessingShape">
                     <wps:wsp>
@@ -977,7 +1087,7 @@
                       <wps:spPr>
                         <a:xfrm>
                           <a:off x="0" y="0"/>
-                          <a:ext cx="259560" cy="259560"/>
+                          <a:ext cx="260280" cy="260280"/>
                         </a:xfrm>
                         <a:prstGeom prst="ellipse">
                           <a:avLst/>
@@ -1001,15 +1111,14 @@
                         <w:txbxContent>
                           <w:p>
                             <w:pPr>
-                              <w:pStyle w:val="FrameContents"/>
+                              <w:overflowPunct w:val="true"/>
                               <w:bidi w:val="0"/>
                               <w:jc w:val="center"/>
-                              <w:rPr>
-                                <w:color w:val="000000"/>
-                              </w:rPr>
+                              <w:rPr/>
                             </w:pPr>
                             <w:r>
                               <w:rPr>
+                                <w:sz w:val="36"/>
                                 <w:color w:val="000000"/>
                               </w:rPr>
                               <w:t>3</w:t>
@@ -1028,23 +1137,19 @@
           </mc:Choice>
           <mc:Fallback>
             <w:pict>
-              <v:oval id="shape_0" ID="Shape2_1" fillcolor="#729fcf" stroked="t" style="position:absolute;margin-left:252.55pt;margin-top:226.15pt;width:20.4pt;height:20.4pt">
-                <w10:wrap type="square"/>
-                <v:fill o:detectmouseclick="t" type="solid" color2="#8d6030"/>
-                <v:stroke color="#3465a4" joinstyle="round" endcap="flat"/>
+              <v:oval id="shape_0" ID="Shape2_1" fillcolor="#729fcf" stroked="t" style="position:absolute;margin-left:252.55pt;margin-top:226.15pt;width:20.45pt;height:20.45pt">
                 <v:textbox>
                   <w:txbxContent>
                     <w:p>
                       <w:pPr>
-                        <w:pStyle w:val="FrameContents"/>
+                        <w:overflowPunct w:val="true"/>
                         <w:bidi w:val="0"/>
                         <w:jc w:val="center"/>
-                        <w:rPr>
-                          <w:color w:val="000000"/>
-                        </w:rPr>
+                        <w:rPr/>
                       </w:pPr>
                       <w:r>
                         <w:rPr>
+                          <w:sz w:val="36"/>
                           <w:color w:val="000000"/>
                         </w:rPr>
                         <w:t>3</w:t>
@@ -1052,6 +1157,9 @@
                     </w:p>
                   </w:txbxContent>
                 </v:textbox>
+                <w10:wrap type="square"/>
+                <v:fill o:detectmouseclick="t" type="solid" color2="#8d6030"/>
+                <v:stroke color="#3465a4" joinstyle="round" endcap="flat"/>
               </v:oval>
             </w:pict>
           </mc:Fallback>
@@ -1067,10 +1175,10 @@
                 <wp:positionV relativeFrom="paragraph">
                   <wp:posOffset>2075815</wp:posOffset>
                 </wp:positionV>
-                <wp:extent cx="260350" cy="260350"/>
+                <wp:extent cx="260985" cy="260985"/>
                 <wp:effectExtent l="0" t="0" r="0" b="0"/>
                 <wp:wrapNone/>
-                <wp:docPr id="8" name="Shape2_2"/>
+                <wp:docPr id="5" name="Shape2_2"/>
                 <a:graphic xmlns:a="http://schemas.openxmlformats.org/drawingml/2006/main">
                   <a:graphicData uri="http://schemas.microsoft.com/office/word/2010/wordprocessingShape">
                     <wps:wsp>
@@ -1078,7 +1186,7 @@
                       <wps:spPr>
                         <a:xfrm>
                           <a:off x="0" y="0"/>
-                          <a:ext cx="259560" cy="259560"/>
+                          <a:ext cx="260280" cy="260280"/>
                         </a:xfrm>
                         <a:prstGeom prst="ellipse">
                           <a:avLst/>
@@ -1102,15 +1210,14 @@
                         <w:txbxContent>
                           <w:p>
                             <w:pPr>
-                              <w:pStyle w:val="FrameContents"/>
+                              <w:overflowPunct w:val="true"/>
                               <w:bidi w:val="0"/>
                               <w:jc w:val="center"/>
-                              <w:rPr>
-                                <w:color w:val="000000"/>
-                              </w:rPr>
+                              <w:rPr/>
                             </w:pPr>
                             <w:r>
                               <w:rPr>
+                                <w:sz w:val="36"/>
                                 <w:color w:val="000000"/>
                               </w:rPr>
                               <w:t>4</w:t>
@@ -1129,23 +1236,19 @@
           </mc:Choice>
           <mc:Fallback>
             <w:pict>
-              <v:oval id="shape_0" ID="Shape2_2" fillcolor="#729fcf" stroked="t" style="position:absolute;margin-left:40.4pt;margin-top:163.45pt;width:20.4pt;height:20.4pt">
-                <w10:wrap type="square"/>
-                <v:fill o:detectmouseclick="t" type="solid" color2="#8d6030"/>
-                <v:stroke color="#3465a4" joinstyle="round" endcap="flat"/>
+              <v:oval id="shape_0" ID="Shape2_2" fillcolor="#729fcf" stroked="t" style="position:absolute;margin-left:40.4pt;margin-top:163.45pt;width:20.45pt;height:20.45pt">
                 <v:textbox>
                   <w:txbxContent>
                     <w:p>
                       <w:pPr>
-                        <w:pStyle w:val="FrameContents"/>
+                        <w:overflowPunct w:val="true"/>
                         <w:bidi w:val="0"/>
                         <w:jc w:val="center"/>
-                        <w:rPr>
-                          <w:color w:val="000000"/>
-                        </w:rPr>
+                        <w:rPr/>
                       </w:pPr>
                       <w:r>
                         <w:rPr>
+                          <w:sz w:val="36"/>
                           <w:color w:val="000000"/>
                         </w:rPr>
                         <w:t>4</w:t>
@@ -1153,6 +1256,9 @@
                     </w:p>
                   </w:txbxContent>
                 </v:textbox>
+                <w10:wrap type="square"/>
+                <v:fill o:detectmouseclick="t" type="solid" color2="#8d6030"/>
+                <v:stroke color="#3465a4" joinstyle="round" endcap="flat"/>
               </v:oval>
             </w:pict>
           </mc:Fallback>
@@ -1168,10 +1274,10 @@
                 <wp:positionV relativeFrom="paragraph">
                   <wp:posOffset>1586230</wp:posOffset>
                 </wp:positionV>
-                <wp:extent cx="260350" cy="260350"/>
+                <wp:extent cx="260985" cy="260985"/>
                 <wp:effectExtent l="0" t="0" r="0" b="0"/>
                 <wp:wrapNone/>
-                <wp:docPr id="10" name="Shape2_3"/>
+                <wp:docPr id="6" name="Shape2_3"/>
                 <a:graphic xmlns:a="http://schemas.openxmlformats.org/drawingml/2006/main">
                   <a:graphicData uri="http://schemas.microsoft.com/office/word/2010/wordprocessingShape">
                     <wps:wsp>
@@ -1179,7 +1285,7 @@
                       <wps:spPr>
                         <a:xfrm>
                           <a:off x="0" y="0"/>
-                          <a:ext cx="259560" cy="259560"/>
+                          <a:ext cx="260280" cy="260280"/>
                         </a:xfrm>
                         <a:prstGeom prst="ellipse">
                           <a:avLst/>
@@ -1203,15 +1309,14 @@
                         <w:txbxContent>
                           <w:p>
                             <w:pPr>
-                              <w:pStyle w:val="FrameContents"/>
+                              <w:overflowPunct w:val="true"/>
                               <w:bidi w:val="0"/>
                               <w:jc w:val="center"/>
-                              <w:rPr>
-                                <w:color w:val="000000"/>
-                              </w:rPr>
+                              <w:rPr/>
                             </w:pPr>
                             <w:r>
                               <w:rPr>
+                                <w:sz w:val="36"/>
                                 <w:color w:val="000000"/>
                               </w:rPr>
                               <w:t>5</w:t>
@@ -1230,23 +1335,19 @@
           </mc:Choice>
           <mc:Fallback>
             <w:pict>
-              <v:oval id="shape_0" ID="Shape2_3" fillcolor="#729fcf" stroked="t" style="position:absolute;margin-left:231.65pt;margin-top:124.9pt;width:20.4pt;height:20.4pt">
-                <w10:wrap type="square"/>
-                <v:fill o:detectmouseclick="t" type="solid" color2="#8d6030"/>
-                <v:stroke color="#3465a4" joinstyle="round" endcap="flat"/>
+              <v:oval id="shape_0" ID="Shape2_3" fillcolor="#729fcf" stroked="t" style="position:absolute;margin-left:231.65pt;margin-top:124.9pt;width:20.45pt;height:20.45pt">
                 <v:textbox>
                   <w:txbxContent>
                     <w:p>
                       <w:pPr>
-                        <w:pStyle w:val="FrameContents"/>
+                        <w:overflowPunct w:val="true"/>
                         <w:bidi w:val="0"/>
                         <w:jc w:val="center"/>
-                        <w:rPr>
-                          <w:color w:val="000000"/>
-                        </w:rPr>
+                        <w:rPr/>
                       </w:pPr>
                       <w:r>
                         <w:rPr>
+                          <w:sz w:val="36"/>
                           <w:color w:val="000000"/>
                         </w:rPr>
                         <w:t>5</w:t>
@@ -1254,6 +1355,9 @@
                     </w:p>
                   </w:txbxContent>
                 </v:textbox>
+                <w10:wrap type="square"/>
+                <v:fill o:detectmouseclick="t" type="solid" color2="#8d6030"/>
+                <v:stroke color="#3465a4" joinstyle="round" endcap="flat"/>
               </v:oval>
             </w:pict>
           </mc:Fallback>
@@ -1270,7 +1374,7 @@
             <wp:extent cx="6278880" cy="3532505"/>
             <wp:effectExtent l="0" t="0" r="0" b="0"/>
             <wp:wrapSquare wrapText="largest"/>
-            <wp:docPr id="12" name="Image9" descr=""/>
+            <wp:docPr id="7" name="Image9" descr=""/>
             <wp:cNvGraphicFramePr>
               <a:graphicFrameLocks xmlns:a="http://schemas.openxmlformats.org/drawingml/2006/main" noChangeAspect="1"/>
             </wp:cNvGraphicFramePr>
@@ -1278,7 +1382,7 @@
               <a:graphicData uri="http://schemas.openxmlformats.org/drawingml/2006/picture">
                 <pic:pic xmlns:pic="http://schemas.openxmlformats.org/drawingml/2006/picture">
                   <pic:nvPicPr>
-                    <pic:cNvPr id="12" name="Image9" descr=""/>
+                    <pic:cNvPr id="7" name="Image9" descr=""/>
                     <pic:cNvPicPr>
                       <a:picLocks noChangeAspect="1" noChangeArrowheads="1"/>
                     </pic:cNvPicPr>
@@ -1314,7 +1418,17 @@
       </w:pPr>
       <w:r>
         <w:rPr/>
-        <w:t>Going clockwise from the upper left corner here are the princi</w:t>
+        <w:t>Going clockwise from the upper left corner</w:t>
+      </w:r>
+      <w:ins w:id="12" w:author="Jerry Bond" w:date="2021-09-24T16:20:04Z">
+        <w:r>
+          <w:rPr/>
+          <w:t>,</w:t>
+        </w:r>
+      </w:ins>
+      <w:r>
+        <w:rPr/>
+        <w:t xml:space="preserve"> here are the princi</w:t>
       </w:r>
       <w:r>
         <w:drawing>
@@ -1329,7 +1443,7 @@
             <wp:extent cx="2014855" cy="2387600"/>
             <wp:effectExtent l="0" t="0" r="0" b="0"/>
             <wp:wrapSquare wrapText="largest"/>
-            <wp:docPr id="13" name="Image2" descr=""/>
+            <wp:docPr id="8" name="Image2" descr=""/>
             <wp:cNvGraphicFramePr>
               <a:graphicFrameLocks xmlns:a="http://schemas.openxmlformats.org/drawingml/2006/main" noChangeAspect="1"/>
             </wp:cNvGraphicFramePr>
@@ -1337,7 +1451,7 @@
               <a:graphicData uri="http://schemas.openxmlformats.org/drawingml/2006/picture">
                 <pic:pic xmlns:pic="http://schemas.openxmlformats.org/drawingml/2006/picture">
                   <pic:nvPicPr>
-                    <pic:cNvPr id="13" name="Image2" descr=""/>
+                    <pic:cNvPr id="8" name="Image2" descr=""/>
                     <pic:cNvPicPr>
                       <a:picLocks noChangeAspect="1" noChangeArrowheads="1"/>
                     </pic:cNvPicPr>
@@ -1622,35 +1736,47 @@
       </w:pPr>
       <w:r>
         <w:rPr/>
-        <w:t xml:space="preserve">click F2 to bring up a small run window (fbrun) for the actual program name   </w:t>
-      </w:r>
-    </w:p>
-    <w:p>
-      <w:pPr>
-        <w:pStyle w:val="Normal"/>
-        <w:numPr>
-          <w:ilvl w:val="0"/>
-          <w:numId w:val="0"/>
-        </w:numPr>
-        <w:bidi w:val="0"/>
-        <w:ind w:left="720" w:hanging="0"/>
-        <w:jc w:val="left"/>
-        <w:rPr/>
-      </w:pPr>
-      <w:r>
-        <w:rPr/>
-      </w:r>
-    </w:p>
-    <w:p>
-      <w:pPr>
-        <w:pStyle w:val="Normal"/>
-        <w:bidi w:val="0"/>
-        <w:jc w:val="left"/>
-        <w:rPr/>
-      </w:pPr>
-      <w:r>
-        <w:rPr/>
-        <w:t>The following sections will give users a basic understanding of how to use and manage each of these components. Note: the word “Menu” in the following sections refers to the rootMenu that is shown with a right-click on the desktop.</w:t>
+        <w:t xml:space="preserve">click </w:t>
+      </w:r>
+      <w:r>
+        <w:rPr/>
+        <w:t>Ctrl+</w:t>
+      </w:r>
+      <w:r>
+        <w:rPr/>
+        <w:t xml:space="preserve">F2 to bring up a small run window (fbrun) for the actual program name   </w:t>
+      </w:r>
+    </w:p>
+    <w:p>
+      <w:pPr>
+        <w:pStyle w:val="Normal"/>
+        <w:bidi w:val="0"/>
+        <w:ind w:left="720" w:right="0" w:hanging="0"/>
+        <w:jc w:val="left"/>
+        <w:rPr/>
+      </w:pPr>
+      <w:r>
+        <w:rPr/>
+      </w:r>
+    </w:p>
+    <w:p>
+      <w:pPr>
+        <w:pStyle w:val="Normal"/>
+        <w:bidi w:val="0"/>
+        <w:jc w:val="left"/>
+        <w:rPr/>
+      </w:pPr>
+      <w:r>
+        <w:rPr/>
+        <w:t xml:space="preserve">The following sections will give users a basic understanding of how to use and manage each of these components. Note: the word “Menu” in the following sections refers to the rootMenu that </w:t>
+      </w:r>
+      <w:r>
+        <w:rPr/>
+        <w:t xml:space="preserve">appears </w:t>
+      </w:r>
+      <w:r>
+        <w:rPr/>
+        <w:t>with a right-click on the desktop.</w:t>
       </w:r>
     </w:p>
     <w:p>
@@ -1753,11 +1879,7 @@
         <w:bidi w:val="0"/>
         <w:ind w:left="288" w:right="0" w:hanging="0"/>
         <w:jc w:val="left"/>
-        <w:rPr>
-          <w:b/>
-          <w:b/>
-          <w:bCs/>
-        </w:rPr>
+        <w:rPr/>
       </w:pPr>
       <w:r>
         <w:rPr>
@@ -1860,7 +1982,9 @@
         <w:pStyle w:val="TextBody"/>
         <w:bidi w:val="0"/>
         <w:jc w:val="left"/>
-        <w:rPr/>
+        <w:rPr>
+          <w:shd w:fill="auto" w:val="clear"/>
+        </w:rPr>
       </w:pPr>
       <w:r>
         <w:rPr>
@@ -1874,13 +1998,29 @@
         <w:pStyle w:val="TextBody"/>
         <w:bidi w:val="0"/>
         <w:jc w:val="left"/>
-        <w:rPr/>
-      </w:pPr>
-      <w:r>
-        <w:rPr>
-          <w:shd w:fill="auto" w:val="clear"/>
-        </w:rPr>
-        <w:t>Here are the basic mouse actions for a desktop icon (config in ~/.ideskrc), using the default “Video” icon as an example:</w:t>
+        <w:rPr>
+          <w:shd w:fill="auto" w:val="clear"/>
+        </w:rPr>
+      </w:pPr>
+      <w:r>
+        <w:rPr>
+          <w:shd w:fill="auto" w:val="clear"/>
+        </w:rPr>
+        <w:t>Here are the basic mouse actions for a desktop icon (config in ~/.ideskrc), using the default “Video</w:t>
+      </w:r>
+      <w:ins w:id="13" w:author="Jerry Bond" w:date="2021-09-24T16:21:55Z">
+        <w:r>
+          <w:rPr>
+            <w:shd w:fill="auto" w:val="clear"/>
+          </w:rPr>
+          <w:t>s</w:t>
+        </w:r>
+      </w:ins>
+      <w:r>
+        <w:rPr>
+          <w:shd w:fill="auto" w:val="clear"/>
+        </w:rPr>
+        <w:t>” icon as an example:</w:t>
       </w:r>
     </w:p>
     <w:tbl>
@@ -1920,7 +2060,6 @@
               <w:bidi w:val="0"/>
               <w:jc w:val="left"/>
               <w:rPr>
-                <w:rFonts w:ascii="Liberation Serif" w:hAnsi="Liberation Serif"/>
                 <w:b/>
                 <w:b/>
                 <w:bCs/>
@@ -1975,7 +2114,6 @@
               <w:bidi w:val="0"/>
               <w:jc w:val="left"/>
               <w:rPr>
-                <w:rFonts w:ascii="Liberation Serif" w:hAnsi="Liberation Serif"/>
                 <w:b/>
                 <w:b/>
                 <w:bCs/>
@@ -2031,7 +2169,6 @@
               <w:bidi w:val="0"/>
               <w:jc w:val="left"/>
               <w:rPr>
-                <w:rFonts w:ascii="Liberation Serif" w:hAnsi="Liberation Serif"/>
                 <w:b/>
                 <w:b/>
                 <w:bCs/>
@@ -2087,7 +2224,6 @@
               <w:bidi w:val="0"/>
               <w:jc w:val="left"/>
               <w:rPr>
-                <w:rFonts w:ascii="Liberation Serif" w:hAnsi="Liberation Serif"/>
                 <w:b w:val="false"/>
                 <w:b w:val="false"/>
                 <w:bCs w:val="false"/>
@@ -2140,7 +2276,6 @@
               <w:bidi w:val="0"/>
               <w:jc w:val="left"/>
               <w:rPr>
-                <w:rFonts w:ascii="Liberation Serif" w:hAnsi="Liberation Serif"/>
                 <w:b w:val="false"/>
                 <w:b w:val="false"/>
                 <w:bCs w:val="false"/>
@@ -2194,7 +2329,6 @@
               <w:bidi w:val="0"/>
               <w:jc w:val="left"/>
               <w:rPr>
-                <w:rFonts w:ascii="Liberation Serif" w:hAnsi="Liberation Serif"/>
                 <w:b w:val="false"/>
                 <w:b w:val="false"/>
                 <w:bCs w:val="false"/>
@@ -2250,7 +2384,6 @@
               <w:bidi w:val="0"/>
               <w:jc w:val="left"/>
               <w:rPr>
-                <w:rFonts w:ascii="Liberation Serif" w:hAnsi="Liberation Serif"/>
                 <w:b w:val="false"/>
                 <w:b w:val="false"/>
                 <w:bCs w:val="false"/>
@@ -2363,7 +2496,6 @@
               <w:bidi w:val="0"/>
               <w:jc w:val="left"/>
               <w:rPr>
-                <w:rFonts w:ascii="Liberation Serif" w:hAnsi="Liberation Serif"/>
                 <w:b w:val="false"/>
                 <w:b w:val="false"/>
                 <w:bCs w:val="false"/>
@@ -2476,7 +2608,6 @@
               <w:bidi w:val="0"/>
               <w:jc w:val="left"/>
               <w:rPr>
-                <w:rFonts w:ascii="Liberation Serif" w:hAnsi="Liberation Serif"/>
                 <w:b w:val="false"/>
                 <w:b w:val="false"/>
                 <w:bCs w:val="false"/>
@@ -2529,8 +2660,21 @@
               <w:bidi w:val="0"/>
               <w:jc w:val="left"/>
               <w:rPr>
+                <w:b w:val="false"/>
+                <w:b w:val="false"/>
+                <w:bCs w:val="false"/>
+                <w:i w:val="false"/>
+                <w:i w:val="false"/>
+                <w:iCs w:val="false"/>
+                <w:strike w:val="false"/>
+                <w:dstrike w:val="false"/>
+                <w:outline w:val="false"/>
+                <w:shadow w:val="false"/>
+                <w:color w:val="000000"/>
                 <w:sz w:val="21"/>
                 <w:szCs w:val="21"/>
+                <w:u w:val="none"/>
+                <w:shd w:fill="auto" w:val="clear"/>
               </w:rPr>
             </w:pPr>
             <w:r>
@@ -2826,7 +2970,61 @@
           <w:iCs w:val="false"/>
           <w:shd w:fill="auto" w:val="clear"/>
         </w:rPr>
-        <w:t xml:space="preserve"> to bring up MX Conky; Conky Manager can be launched from it, or using any of the menus. Conky Manager is a handy method of basic management, while MX Conky supplies advanced features such as the color manipulation unique to MX Linux. </w:t>
+        <w:t xml:space="preserve"> to bring up MX Conky; Conky Manager can be launched from it, or using any of the menus. Conky Manager is a handy method of basic management, while MX Conky supplies advanced features </w:t>
+      </w:r>
+      <w:ins w:id="14" w:author="Jerry Bond" w:date="2021-09-24T16:22:27Z">
+        <w:r>
+          <w:rPr>
+            <w:i w:val="false"/>
+            <w:iCs w:val="false"/>
+            <w:shd w:fill="auto" w:val="clear"/>
+          </w:rPr>
+          <w:t xml:space="preserve">unique to MX Linux </w:t>
+        </w:r>
+      </w:ins>
+      <w:r>
+        <w:rPr>
+          <w:i w:val="false"/>
+          <w:iCs w:val="false"/>
+          <w:shd w:fill="auto" w:val="clear"/>
+        </w:rPr>
+        <w:t xml:space="preserve">such as </w:t>
+      </w:r>
+      <w:del w:id="15" w:author="Jerry Bond" w:date="2021-09-24T16:22:34Z">
+        <w:r>
+          <w:rPr>
+            <w:i w:val="false"/>
+            <w:iCs w:val="false"/>
+            <w:shd w:fill="auto" w:val="clear"/>
+          </w:rPr>
+          <w:delText xml:space="preserve">the </w:delText>
+        </w:r>
+      </w:del>
+      <w:r>
+        <w:rPr>
+          <w:i w:val="false"/>
+          <w:iCs w:val="false"/>
+          <w:shd w:fill="auto" w:val="clear"/>
+        </w:rPr>
+        <w:t>color manipulation</w:t>
+      </w:r>
+      <w:del w:id="16" w:author="Jerry Bond" w:date="2021-09-24T16:22:24Z">
+        <w:r>
+          <w:rPr>
+            <w:i w:val="false"/>
+            <w:iCs w:val="false"/>
+            <w:shd w:fill="auto" w:val="clear"/>
+          </w:rPr>
+          <w:delText xml:space="preserve"> unique to MX Linux</w:delText>
+        </w:r>
+      </w:del>
+      <w:r>
+        <w:rPr>
+          <w:i w:val="false"/>
+          <w:iCs w:val="false"/>
+          <w:shd w:fill="auto" w:val="clear"/>
+        </w:rPr>
+        <w:t xml:space="preserve">. </w:t>
       </w:r>
     </w:p>
     <w:p>
@@ -2885,16 +3083,47 @@
         <w:bidi w:val="0"/>
         <w:jc w:val="left"/>
         <w:rPr>
-          <w:shd w:fill="auto" w:val="clear"/>
-        </w:rPr>
-      </w:pPr>
-      <w:r>
-        <w:rPr>
+          <w:i w:val="false"/>
           <w:i w:val="false"/>
           <w:iCs w:val="false"/>
           <w:shd w:fill="auto" w:val="clear"/>
         </w:rPr>
-        <w:t>Click on the Settings icon (gears) to change basic properties.</w:t>
+      </w:pPr>
+      <w:r>
+        <w:rPr>
+          <w:i w:val="false"/>
+          <w:iCs w:val="false"/>
+          <w:shd w:fill="auto" w:val="clear"/>
+        </w:rPr>
+        <w:t>Click on the Settings icon (gears) to change basic properties</w:t>
+      </w:r>
+      <w:ins w:id="17" w:author="Jerry Bond" w:date="2021-09-24T16:22:55Z">
+        <w:r>
+          <w:rPr>
+            <w:i w:val="false"/>
+            <w:iCs w:val="false"/>
+            <w:shd w:fill="auto" w:val="clear"/>
+          </w:rPr>
+          <w:t xml:space="preserve"> </w:t>
+        </w:r>
+      </w:ins>
+      <w:ins w:id="18" w:author="Jerry Bond" w:date="2021-09-24T16:22:55Z">
+        <w:r>
+          <w:rPr>
+            <w:i w:val="false"/>
+            <w:iCs w:val="false"/>
+            <w:shd w:fill="auto" w:val="clear"/>
+          </w:rPr>
+          <w:t>such as location</w:t>
+        </w:r>
+      </w:ins>
+      <w:r>
+        <w:rPr>
+          <w:i w:val="false"/>
+          <w:iCs w:val="false"/>
+          <w:shd w:fill="auto" w:val="clear"/>
+        </w:rPr>
+        <w:t>.</w:t>
       </w:r>
     </w:p>
     <w:p>
@@ -2931,20 +3160,49 @@
         </w:numPr>
         <w:bidi w:val="0"/>
         <w:jc w:val="left"/>
-        <w:rPr>
-          <w:i w:val="false"/>
+        <w:rPr/>
+      </w:pPr>
+      <w:r>
+        <w:rPr>
           <w:i w:val="false"/>
           <w:iCs w:val="false"/>
           <w:shd w:fill="auto" w:val="clear"/>
         </w:rPr>
-      </w:pPr>
+        <w:t xml:space="preserve">The configuration files are stored in the folder ~/.conky/ in individual theme files. They can be edited, though it is not </w:t>
+      </w:r>
+      <w:del w:id="19" w:author="Jerry Bond" w:date="2021-09-24T16:23:20Z">
+        <w:r>
+          <w:rPr>
+            <w:i w:val="false"/>
+            <w:iCs w:val="false"/>
+            <w:shd w:fill="auto" w:val="clear"/>
+          </w:rPr>
+          <w:delText>intuitive</w:delText>
+        </w:r>
+      </w:del>
+      <w:ins w:id="20" w:author="Jerry Bond" w:date="2021-09-24T16:23:20Z">
+        <w:r>
+          <w:rPr>
+            <w:rFonts w:eastAsia="WenQuanYi Micro Hei" w:cs="FreeSans"/>
+            <w:i w:val="false"/>
+            <w:iCs w:val="false"/>
+            <w:color w:val="000000"/>
+            <w:kern w:val="2"/>
+            <w:sz w:val="24"/>
+            <w:szCs w:val="24"/>
+            <w:shd w:fill="auto" w:val="clear"/>
+            <w:lang w:val="en-US" w:eastAsia="zh-CN" w:bidi="hi-IN"/>
+          </w:rPr>
+          <w:t>easy</w:t>
+        </w:r>
+      </w:ins>
       <w:r>
         <w:rPr>
           <w:i w:val="false"/>
           <w:iCs w:val="false"/>
           <w:shd w:fill="auto" w:val="clear"/>
         </w:rPr>
-        <w:t>The configuration files are stored in the folder ~/.conky/ in individual theme files. They can be edited, though it is not intuitive, by highlighting the conky in the list and clicking on the edit icon (pencil).</w:t>
+        <w:t>, by highlighting the conky in the list and clicking on the edit icon (pencil).</w:t>
       </w:r>
     </w:p>
     <w:p>
@@ -2952,9 +3210,7 @@
         <w:pStyle w:val="TextBody"/>
         <w:bidi w:val="0"/>
         <w:jc w:val="left"/>
-        <w:rPr>
-          <w:shd w:fill="auto" w:val="clear"/>
-        </w:rPr>
+        <w:rPr/>
       </w:pPr>
       <w:r>
         <w:rPr>
@@ -2962,7 +3218,7 @@
           <w:iCs w:val="false"/>
           <w:shd w:fill="auto" w:val="clear"/>
         </w:rPr>
-        <w:t xml:space="preserve">For more complicated conkies, you may need to make use of a compositor. Click Menu &gt; Settings &gt; Config &gt; Startup, and uncomment the line about a compositor so it lo oks like this: </w:t>
+        <w:t xml:space="preserve">For more complicated conkies, you may need to make use of a compositor. Click Menu &gt; Settings &gt; Config &gt; Startup, and uncomment the line about a compositor so it looks like this: </w:t>
       </w:r>
       <w:r>
         <w:rPr>
@@ -3213,7 +3469,64 @@
       </w:pPr>
       <w:r>
         <w:rPr/>
-        <w:t>To change the panel, click the wrench icon next to the Start button or the gear icon on the dock. This launches the Settings manager, where you can click on “Tint2 manager.”</w:t>
+        <w:t>To change the panel, click the wrench icon next to the Start button</w:t>
+      </w:r>
+      <w:del w:id="21" w:author="Jerry Bond" w:date="2021-09-24T16:24:24Z">
+        <w:r>
+          <w:rPr/>
+          <w:delText xml:space="preserve"> or the </w:delText>
+        </w:r>
+      </w:del>
+      <w:ins w:id="22" w:author="Jerry Bond" w:date="2021-09-24T16:24:25Z">
+        <w:r>
+          <w:rPr/>
+          <w:t xml:space="preserve">, </w:t>
+        </w:r>
+      </w:ins>
+      <w:ins w:id="23" w:author="Jerry Bond" w:date="2021-09-24T16:24:25Z">
+        <w:r>
+          <w:rPr/>
+          <w:t xml:space="preserve">the </w:t>
+        </w:r>
+      </w:ins>
+      <w:r>
+        <w:rPr/>
+        <w:t>gear icon on the dock</w:t>
+      </w:r>
+      <w:ins w:id="24" w:author="Jerry Bond" w:date="2021-09-24T16:24:31Z">
+        <w:r>
+          <w:rPr/>
+          <w:t xml:space="preserve"> </w:t>
+        </w:r>
+      </w:ins>
+      <w:ins w:id="25" w:author="Jerry Bond" w:date="2021-09-24T16:24:31Z">
+        <w:r>
+          <w:rPr/>
+          <w:t xml:space="preserve">or </w:t>
+        </w:r>
+      </w:ins>
+      <w:ins w:id="26" w:author="Jerry Bond" w:date="2021-09-24T16:24:31Z">
+        <w:r>
+          <w:rPr>
+            <w:rFonts w:eastAsia="WenQuanYi Micro Hei" w:cs="FreeSans"/>
+            <w:color w:val="auto"/>
+            <w:kern w:val="2"/>
+            <w:sz w:val="24"/>
+            <w:szCs w:val="24"/>
+            <w:lang w:val="en-US" w:eastAsia="zh-CN" w:bidi="hi-IN"/>
+          </w:rPr>
+          <w:t>the listing in the</w:t>
+        </w:r>
+      </w:ins>
+      <w:ins w:id="27" w:author="Jerry Bond" w:date="2021-09-24T16:24:31Z">
+        <w:r>
+          <w:rPr/>
+          <w:t xml:space="preserve"> Menu</w:t>
+        </w:r>
+      </w:ins>
+      <w:r>
+        <w:rPr/>
+        <w:t>. This launches the Settings manager, where you can click on “Tint2 manager.”</w:t>
       </w:r>
     </w:p>
     <w:p>
@@ -3257,12 +3570,7 @@
         <w:pStyle w:val="TextBody"/>
         <w:bidi w:val="0"/>
         <w:jc w:val="left"/>
-        <w:rPr>
-          <w:b w:val="false"/>
-          <w:b w:val="false"/>
-          <w:bCs w:val="false"/>
-          <w:u w:val="none"/>
-        </w:rPr>
+        <w:rPr/>
       </w:pPr>
       <w:r>
         <w:rPr>
@@ -3272,7 +3580,47 @@
           <w:iCs w:val="false"/>
           <w:u w:val="none"/>
         </w:rPr>
-        <w:t>In addition to selecting an existing configuration you can also change the elements of any panel—in fact, that is one of the great pleasures of using tint2. Click on either the “Graphical editor” button at the top or the “Edit” button at the  bottom for direct editing of the text file.</w:t>
+        <w:t>In addition to selecting an existing configuration you can also change the elements of any panel—in fact, that is one of the great pleasures of using tint2. Click on either the “</w:t>
+      </w:r>
+      <w:r>
+        <w:rPr>
+          <w:b w:val="false"/>
+          <w:bCs w:val="false"/>
+          <w:i w:val="false"/>
+          <w:iCs w:val="false"/>
+          <w:u w:val="none"/>
+        </w:rPr>
+        <w:t>Config</w:t>
+      </w:r>
+      <w:r>
+        <w:rPr>
+          <w:b w:val="false"/>
+          <w:bCs w:val="false"/>
+          <w:i w:val="false"/>
+          <w:iCs w:val="false"/>
+          <w:u w:val="none"/>
+        </w:rPr>
+        <w:t xml:space="preserve">” or the “Edit” button for </w:t>
+      </w:r>
+      <w:r>
+        <w:rPr>
+          <w:b w:val="false"/>
+          <w:bCs w:val="false"/>
+          <w:i w:val="false"/>
+          <w:iCs w:val="false"/>
+          <w:u w:val="none"/>
+        </w:rPr>
+        <w:t xml:space="preserve">graphical or </w:t>
+      </w:r>
+      <w:r>
+        <w:rPr>
+          <w:b w:val="false"/>
+          <w:bCs w:val="false"/>
+          <w:i w:val="false"/>
+          <w:iCs w:val="false"/>
+          <w:u w:val="none"/>
+        </w:rPr>
+        <w:t>direct editing.</w:t>
       </w:r>
     </w:p>
     <w:p>
@@ -3336,7 +3684,15 @@
       </w:pPr>
       <w:r>
         <w:rPr/>
-        <w:t>Here are a couple of common actions to get you started:</w:t>
+        <w:t xml:space="preserve">Here are a couple of common actions </w:t>
+      </w:r>
+      <w:r>
+        <w:rPr/>
+        <w:t>i</w:t>
+      </w:r>
+      <w:r>
+        <w:rPr/>
+        <w:t>n the “Properties” window to get you started:</w:t>
       </w:r>
     </w:p>
     <w:p>
@@ -3352,8 +3708,28 @@
       </w:pPr>
       <w:r>
         <w:rPr/>
-        <w:t xml:space="preserve">Adding/Removing launchers. In the “Properties” window click the “Launcher” entry on the left side. The right panel has two columns: on the left a list of application icons currently displayed on the toolbar, while on the right a list of all desktop applications installed. </w:t>
-      </w:r>
+        <w:t xml:space="preserve">Adding/Removing launchers. </w:t>
+      </w:r>
+      <w:bookmarkStart w:id="6" w:name="__DdeLink__666_264216754"/>
+      <w:r>
+        <w:rPr/>
+        <w:t>C</w:t>
+      </w:r>
+      <w:r>
+        <w:rPr/>
+        <w:t>lick</w:t>
+      </w:r>
+      <w:bookmarkEnd w:id="6"/>
+      <w:r>
+        <w:rPr/>
+        <w:t xml:space="preserve"> the “Launcher” entry on the left side. The right panel has two columns: on the left a list of application icons currently displayed on the toolbar, while on the right a list of all desktop applications installed. </w:t>
+      </w:r>
+      <w:ins w:id="28" w:author="Jerry Bond" w:date="2021-09-23T16:46:22Z">
+        <w:r>
+          <w:rPr/>
+          <w:t>Use the arrows to move items up/down.</w:t>
+        </w:r>
+      </w:ins>
     </w:p>
     <w:p>
       <w:pPr>
@@ -3414,8 +3790,198 @@
       </w:pPr>
       <w:r>
         <w:rPr/>
-        <w:t>Moving or resizing the panel. In the “Properties” window click the “Panel” entry in the left panel and then choose its placement and size in the right panel. Click the “Apply” button.</w:t>
-      </w:r>
+        <w:t xml:space="preserve">Moving or resizing the panel. </w:t>
+      </w:r>
+      <w:bookmarkStart w:id="7" w:name="__DdeLink__648_264216754"/>
+      <w:r>
+        <w:rPr/>
+        <w:t xml:space="preserve"> </w:t>
+      </w:r>
+      <w:r>
+        <w:rPr/>
+        <w:t>C</w:t>
+      </w:r>
+      <w:r>
+        <w:rPr/>
+        <w:t xml:space="preserve">lick the “Panel” entry in the left panel </w:t>
+      </w:r>
+      <w:bookmarkEnd w:id="7"/>
+      <w:r>
+        <w:rPr/>
+        <w:t xml:space="preserve">and then choose its placement and size in the right panel. Click the “Apply” button. </w:t>
+      </w:r>
+      <w:r>
+        <w:rPr/>
+        <w:t xml:space="preserve">That is also where you can scroll down and check the </w:t>
+      </w:r>
+      <w:r>
+        <w:rPr>
+          <w:rFonts w:eastAsia="WenQuanYi Micro Hei" w:cs="FreeSans"/>
+          <w:color w:val="auto"/>
+          <w:kern w:val="2"/>
+          <w:sz w:val="24"/>
+          <w:szCs w:val="24"/>
+          <w:lang w:val="en-US" w:eastAsia="zh-CN" w:bidi="hi-IN"/>
+        </w:rPr>
+        <w:t>“Autohide” box if desired.</w:t>
+      </w:r>
+    </w:p>
+    <w:p>
+      <w:pPr>
+        <w:pStyle w:val="Normal"/>
+        <w:numPr>
+          <w:ilvl w:val="0"/>
+          <w:numId w:val="7"/>
+        </w:numPr>
+        <w:bidi w:val="0"/>
+        <w:jc w:val="left"/>
+        <w:rPr/>
+      </w:pPr>
+      <w:r>
+        <w:rPr/>
+        <w:t xml:space="preserve">Changing to time/date format. </w:t>
+      </w:r>
+      <w:r>
+        <w:rPr>
+          <w:rFonts w:eastAsia="WenQuanYi Micro Hei" w:cs="FreeSans"/>
+          <w:b w:val="false"/>
+          <w:bCs w:val="false"/>
+          <w:color w:val="auto"/>
+          <w:kern w:val="2"/>
+          <w:sz w:val="24"/>
+          <w:szCs w:val="24"/>
+          <w:lang w:val="en-US" w:eastAsia="zh-CN" w:bidi="hi-IN"/>
+        </w:rPr>
+        <w:t>C</w:t>
+      </w:r>
+      <w:r>
+        <w:rPr>
+          <w:b w:val="false"/>
+          <w:bCs w:val="false"/>
+        </w:rPr>
+        <w:t>lick the “</w:t>
+      </w:r>
+      <w:r>
+        <w:rPr>
+          <w:rFonts w:eastAsia="WenQuanYi Micro Hei" w:cs="FreeSans"/>
+          <w:b w:val="false"/>
+          <w:bCs w:val="false"/>
+          <w:color w:val="auto"/>
+          <w:kern w:val="2"/>
+          <w:sz w:val="24"/>
+          <w:szCs w:val="24"/>
+          <w:lang w:val="en-US" w:eastAsia="zh-CN" w:bidi="hi-IN"/>
+        </w:rPr>
+        <w:t>Clock</w:t>
+      </w:r>
+      <w:r>
+        <w:rPr>
+          <w:b w:val="false"/>
+          <w:bCs w:val="false"/>
+        </w:rPr>
+        <w:t xml:space="preserve">” entry in the left panel and then change </w:t>
+      </w:r>
+      <w:r>
+        <w:rPr>
+          <w:rFonts w:eastAsia="WenQuanYi Micro Hei" w:cs="FreeSans"/>
+          <w:b w:val="false"/>
+          <w:bCs w:val="false"/>
+          <w:color w:val="auto"/>
+          <w:kern w:val="2"/>
+          <w:sz w:val="24"/>
+          <w:szCs w:val="24"/>
+          <w:lang w:val="en-US" w:eastAsia="zh-CN" w:bidi="hi-IN"/>
+        </w:rPr>
+        <w:t>the</w:t>
+      </w:r>
+      <w:r>
+        <w:rPr>
+          <w:b w:val="false"/>
+          <w:bCs w:val="false"/>
+        </w:rPr>
+        <w:t xml:space="preserve"> field </w:t>
+      </w:r>
+      <w:r>
+        <w:rPr>
+          <w:rFonts w:eastAsia="WenQuanYi Micro Hei" w:cs="FreeSans"/>
+          <w:b w:val="false"/>
+          <w:bCs w:val="false"/>
+          <w:color w:val="auto"/>
+          <w:kern w:val="2"/>
+          <w:sz w:val="24"/>
+          <w:szCs w:val="24"/>
+          <w:lang w:val="en-US" w:eastAsia="zh-CN" w:bidi="hi-IN"/>
+        </w:rPr>
+        <w:t xml:space="preserve">“First line format” or “Second line format” to whatever you like. To get 24hr time, for instance, </w:t>
+      </w:r>
+      <w:r>
+        <w:rPr>
+          <w:rFonts w:eastAsia="WenQuanYi Micro Hei" w:cs="FreeSans"/>
+          <w:b w:val="false"/>
+          <w:bCs w:val="false"/>
+          <w:color w:val="auto"/>
+          <w:kern w:val="2"/>
+          <w:sz w:val="24"/>
+          <w:szCs w:val="24"/>
+          <w:lang w:val="en-US" w:eastAsia="zh-CN" w:bidi="hi-IN"/>
+        </w:rPr>
+        <w:t>you would change “%I” to “%H”.</w:t>
+      </w:r>
+      <w:ins w:id="29" w:author="Jerry Bond" w:date="2021-09-23T16:47:55Z">
+        <w:r>
+          <w:rPr>
+            <w:rFonts w:eastAsia="WenQuanYi Micro Hei" w:cs="FreeSans"/>
+            <w:b w:val="false"/>
+            <w:bCs w:val="false"/>
+            <w:color w:val="auto"/>
+            <w:kern w:val="2"/>
+            <w:sz w:val="24"/>
+            <w:szCs w:val="24"/>
+            <w:lang w:val="en-US" w:eastAsia="zh-CN" w:bidi="hi-IN"/>
+          </w:rPr>
+          <w:t xml:space="preserve"> </w:t>
+        </w:r>
+      </w:ins>
+      <w:ins w:id="30" w:author="Jerry Bond" w:date="2021-09-23T16:47:55Z">
+        <w:r>
+          <w:rPr>
+            <w:rFonts w:eastAsia="WenQuanYi Micro Hei" w:cs="FreeSans"/>
+            <w:b w:val="false"/>
+            <w:bCs w:val="false"/>
+            <w:color w:val="auto"/>
+            <w:kern w:val="2"/>
+            <w:sz w:val="24"/>
+            <w:szCs w:val="24"/>
+            <w:lang w:val="en-US" w:eastAsia="zh-CN" w:bidi="hi-IN"/>
+          </w:rPr>
+          <w:t xml:space="preserve">Codes </w:t>
+        </w:r>
+      </w:ins>
+      <w:hyperlink r:id="rId14">
+        <w:ins w:id="31" w:author="Jerry Bond" w:date="2021-09-23T16:47:55Z">
+          <w:r>
+            <w:rPr>
+              <w:rStyle w:val="InternetLink"/>
+            </w:rPr>
+            <w:t>in the Wiki</w:t>
+          </w:r>
+        </w:ins>
+      </w:hyperlink>
+      <w:ins w:id="32" w:author="Jerry Bond" w:date="2021-09-23T16:48:00Z">
+        <w:r>
+          <w:rPr>
+            <w:rFonts w:eastAsia="WenQuanYi Micro Hei" w:cs="FreeSans"/>
+            <w:b w:val="false"/>
+            <w:bCs w:val="false"/>
+            <w:color w:val="auto"/>
+            <w:kern w:val="2"/>
+            <w:sz w:val="24"/>
+            <w:szCs w:val="24"/>
+            <w:lang w:val="en-US" w:eastAsia="zh-CN" w:bidi="hi-IN"/>
+          </w:rPr>
+          <w:t>.</w:t>
+        </w:r>
+      </w:ins>
     </w:p>
     <w:p>
       <w:pPr>
@@ -3440,10 +4006,12 @@
         <w:pStyle w:val="TextBody"/>
         <w:bidi w:val="0"/>
         <w:jc w:val="left"/>
-        <w:rPr/>
-      </w:pPr>
-      <w:bookmarkStart w:id="6" w:name="__RefHeading___Toc1472_4265139331"/>
-      <w:bookmarkEnd w:id="6"/>
+        <w:rPr>
+          <w:del w:id="43" w:author="Jerry Bond" w:date="2021-09-23T16:43:15Z"/>
+        </w:rPr>
+      </w:pPr>
+      <w:bookmarkStart w:id="8" w:name="__RefHeading___Toc1472_4265139331"/>
+      <w:bookmarkEnd w:id="8"/>
       <w:r>
         <w:rPr>
           <w:b/>
@@ -3453,12 +4021,112 @@
       </w:r>
       <w:r>
         <w:rPr/>
-        <w:t>: when you select a new theme you will lose any customization that you made to the previously used theme such as adding a quick launcher. It’s better to first back up your current configuration so you can then paste your customizations to the new theme: click on ~/.config/tint2/tint2rc to open it in featherpad and then save it under a new name such as “tint2rc_BAK.” You can then copy all your customized lines from your backup file to the correct place on your new tint2rc configuration.</w:t>
-      </w:r>
-    </w:p>
-    <w:p>
-      <w:pPr>
-        <w:pStyle w:val="Normal"/>
+        <w:t xml:space="preserve">: </w:t>
+      </w:r>
+      <w:del w:id="33" w:author="Jerry Bond" w:date="2021-09-23T16:42:15Z">
+        <w:r>
+          <w:rPr/>
+          <w:delText>when you select a new theme you will lose any customization that you made to the previously used theme such as adding a quick launcher. It’s better to first b</w:delText>
+        </w:r>
+      </w:del>
+      <w:ins w:id="34" w:author="Jerry Bond" w:date="2021-09-23T16:42:15Z">
+        <w:r>
+          <w:rPr>
+            <w:rFonts w:eastAsia="WenQuanYi Micro Hei" w:cs="FreeSans"/>
+            <w:color w:val="auto"/>
+            <w:kern w:val="2"/>
+            <w:sz w:val="24"/>
+            <w:szCs w:val="24"/>
+            <w:lang w:val="en-US" w:eastAsia="zh-CN" w:bidi="hi-IN"/>
+          </w:rPr>
+          <w:t>B</w:t>
+        </w:r>
+      </w:ins>
+      <w:r>
+        <w:rPr/>
+        <w:t xml:space="preserve">ack up your current configuration </w:t>
+      </w:r>
+      <w:del w:id="35" w:author="Jerry Bond" w:date="2021-09-23T16:42:32Z">
+        <w:r>
+          <w:rPr/>
+          <w:delText>s</w:delText>
+        </w:r>
+      </w:del>
+      <w:ins w:id="36" w:author="Jerry Bond" w:date="2021-09-23T16:42:26Z">
+        <w:r>
+          <w:rPr/>
+          <w:t xml:space="preserve">before </w:t>
+        </w:r>
+      </w:ins>
+      <w:del w:id="37" w:author="Jerry Bond" w:date="2021-09-23T16:42:43Z">
+        <w:r>
+          <w:rPr/>
+          <w:delText>o you can then paste your customization</w:delText>
+        </w:r>
+      </w:del>
+      <w:ins w:id="38" w:author="Jerry Bond" w:date="2021-09-23T16:42:43Z">
+        <w:r>
+          <w:rPr>
+            <w:rFonts w:eastAsia="WenQuanYi Micro Hei" w:cs="FreeSans"/>
+            <w:color w:val="auto"/>
+            <w:kern w:val="2"/>
+            <w:sz w:val="24"/>
+            <w:szCs w:val="24"/>
+            <w:lang w:val="en-US" w:eastAsia="zh-CN" w:bidi="hi-IN"/>
+          </w:rPr>
+          <w:t>changing it</w:t>
+        </w:r>
+      </w:ins>
+      <w:del w:id="39" w:author="Jerry Bond" w:date="2021-09-23T16:42:49Z">
+        <w:r>
+          <w:rPr>
+            <w:rFonts w:eastAsia="WenQuanYi Micro Hei" w:cs="FreeSans"/>
+            <w:color w:val="auto"/>
+            <w:kern w:val="2"/>
+            <w:sz w:val="24"/>
+            <w:szCs w:val="24"/>
+            <w:lang w:val="en-US" w:eastAsia="zh-CN" w:bidi="hi-IN"/>
+          </w:rPr>
+          <w:delText>s to</w:delText>
+        </w:r>
+      </w:del>
+      <w:del w:id="40" w:author="Jerry Bond" w:date="2021-09-24T16:26:26Z">
+        <w:r>
+          <w:rPr>
+            <w:rFonts w:eastAsia="WenQuanYi Micro Hei" w:cs="FreeSans"/>
+            <w:color w:val="auto"/>
+            <w:kern w:val="2"/>
+            <w:sz w:val="24"/>
+            <w:szCs w:val="24"/>
+            <w:lang w:val="en-US" w:eastAsia="zh-CN" w:bidi="hi-IN"/>
+          </w:rPr>
+          <w:delText xml:space="preserve"> the new theme</w:delText>
+        </w:r>
+      </w:del>
+      <w:r>
+        <w:rPr/>
+        <w:t>: click on ~/.config/tint2/tint2rc</w:t>
+      </w:r>
+      <w:del w:id="41" w:author="Jerry Bond" w:date="2021-09-23T16:43:07Z">
+        <w:r>
+          <w:rPr/>
+          <w:delText xml:space="preserve"> to open it in featherpad </w:delText>
+        </w:r>
+      </w:del>
+      <w:ins w:id="42" w:author="Jerry Bond" w:date="2021-09-23T16:43:08Z">
+        <w:r>
+          <w:rPr/>
+          <w:t xml:space="preserve"> </w:t>
+        </w:r>
+      </w:ins>
+      <w:r>
+        <w:rPr/>
+        <w:t>and then save it under a new name such as “tint2rc_BAK.” You can then copy all your customized lines from your backup file to the correct place on your new tint2rc configuration.</w:t>
+      </w:r>
+    </w:p>
+    <w:p>
+      <w:pPr>
+        <w:pStyle w:val="TextBody"/>
         <w:bidi w:val="0"/>
         <w:jc w:val="left"/>
         <w:rPr/>
@@ -3474,8 +4142,8 @@
         <w:jc w:val="left"/>
         <w:rPr/>
       </w:pPr>
-      <w:bookmarkStart w:id="7" w:name="__RefHeading___Toc1793_3540384480"/>
-      <w:bookmarkEnd w:id="7"/>
+      <w:bookmarkStart w:id="9" w:name="__RefHeading___Toc1793_3540384480"/>
+      <w:bookmarkEnd w:id="9"/>
       <w:r>
         <w:rPr/>
         <w:t>2.4 Docks</w:t>
@@ -3583,12 +4251,10 @@
         <w:bidi w:val="0"/>
         <w:ind w:left="288" w:right="0" w:hanging="0"/>
         <w:jc w:val="left"/>
-        <w:rPr>
-          <w:shd w:fill="auto" w:val="clear"/>
-        </w:rPr>
-      </w:pPr>
-      <w:bookmarkStart w:id="8" w:name="__RefHeading___Toc1679_35403844801"/>
-      <w:bookmarkEnd w:id="8"/>
+        <w:rPr/>
+      </w:pPr>
+      <w:bookmarkStart w:id="10" w:name="__RefHeading___Toc1679_35403844801"/>
+      <w:bookmarkEnd w:id="10"/>
       <w:r>
         <w:rPr>
           <w:b/>
@@ -3633,7 +4299,7 @@
         </w:rPr>
         <w:t xml:space="preserve">Help: </w:t>
       </w:r>
-      <w:hyperlink r:id="rId14">
+      <w:hyperlink r:id="rId15">
         <w:r>
           <w:rPr>
             <w:rStyle w:val="InternetLink"/>
@@ -3658,7 +4324,59 @@
         <w:rPr>
           <w:shd w:fill="auto" w:val="clear"/>
         </w:rPr>
-        <w:t xml:space="preserve">External docks such as plank often do not work easily with Fluxbox. But MXFB has a native app called Dockmaker which makes it easy for the user to create, modify and manage docks. A vertical dock appears on the desktop when the user logs in for the first time whose configuration is set in </w:t>
+        <w:t xml:space="preserve">External docks </w:t>
+      </w:r>
+      <w:del w:id="44" w:author="Jerry Bond" w:date="2021-09-24T16:26:51Z">
+        <w:r>
+          <w:rPr>
+            <w:shd w:fill="auto" w:val="clear"/>
+          </w:rPr>
+          <w:delText xml:space="preserve">such as plank </w:delText>
+        </w:r>
+      </w:del>
+      <w:r>
+        <w:rPr>
+          <w:shd w:fill="auto" w:val="clear"/>
+        </w:rPr>
+        <w:t>often do not work easily with Fluxbox. But MXFB has a native app called Dockmaker which makes it easy for the user to create, modify and manage docks. A vertical dock appears on the desktop when the user logs in for the first time</w:t>
+      </w:r>
+      <w:ins w:id="45" w:author="Jerry Bond" w:date="2021-09-24T16:27:33Z">
+        <w:r>
+          <w:rPr>
+            <w:shd w:fill="auto" w:val="clear"/>
+          </w:rPr>
+          <w:t xml:space="preserve">. </w:t>
+        </w:r>
+      </w:ins>
+      <w:ins w:id="46" w:author="Jerry Bond" w:date="2021-09-24T16:27:33Z">
+        <w:r>
+          <w:rPr>
+            <w:shd w:fill="auto" w:val="clear"/>
+          </w:rPr>
+          <w:t>Its</w:t>
+        </w:r>
+      </w:ins>
+      <w:del w:id="47" w:author="Jerry Bond" w:date="2021-09-24T16:27:38Z">
+        <w:r>
+          <w:rPr>
+            <w:shd w:fill="auto" w:val="clear"/>
+          </w:rPr>
+          <w:delText xml:space="preserve"> whose </w:delText>
+        </w:r>
+      </w:del>
+      <w:ins w:id="48" w:author="Jerry Bond" w:date="2021-09-24T16:27:39Z">
+        <w:r>
+          <w:rPr>
+            <w:shd w:fill="auto" w:val="clear"/>
+          </w:rPr>
+          <w:t xml:space="preserve"> </w:t>
+        </w:r>
+      </w:ins>
+      <w:r>
+        <w:rPr>
+          <w:shd w:fill="auto" w:val="clear"/>
+        </w:rPr>
+        <w:t xml:space="preserve">configuration is set in </w:t>
       </w:r>
       <w:r>
         <w:rPr>
@@ -3668,11 +4386,21 @@
         </w:rPr>
         <w:t>~/fluxbox/scripts/DefaultDock.mxdk</w:t>
       </w:r>
-      <w:r>
-        <w:rPr>
-          <w:shd w:fill="auto" w:val="clear"/>
-        </w:rPr>
-        <w:t xml:space="preserve">. </w:t>
+      <w:del w:id="49" w:author="Jerry Bond" w:date="2021-09-24T16:27:14Z">
+        <w:r>
+          <w:rPr>
+            <w:i/>
+            <w:iCs/>
+            <w:shd w:fill="auto" w:val="clear"/>
+          </w:rPr>
+          <w:delText>.</w:delText>
+        </w:r>
+      </w:del>
+      <w:r>
+        <w:rPr>
+          <w:shd w:fill="auto" w:val="clear"/>
+        </w:rPr>
+        <w:t xml:space="preserve"> </w:t>
       </w:r>
     </w:p>
     <w:p>
@@ -3698,7 +4426,15 @@
           <w:dstrike w:val="false"/>
           <w:shd w:fill="auto" w:val="clear"/>
         </w:rPr>
-        <w:t>: you can also use tint2 as a dock</w:t>
+        <w:t xml:space="preserve">: you can also use tint2 as a dock, </w:t>
+      </w:r>
+      <w:r>
+        <w:rPr>
+          <w:strike w:val="false"/>
+          <w:dstrike w:val="false"/>
+          <w:shd w:fill="auto" w:val="clear"/>
+        </w:rPr>
+        <w:t>and a few examples can be found using Tint2 manager.</w:t>
       </w:r>
     </w:p>
     <w:p>
@@ -3708,8 +4444,8 @@
         <w:jc w:val="left"/>
         <w:rPr/>
       </w:pPr>
-      <w:bookmarkStart w:id="9" w:name="__RefHeading___Toc1795_3540384480"/>
-      <w:bookmarkEnd w:id="9"/>
+      <w:bookmarkStart w:id="11" w:name="__RefHeading___Toc1795_3540384480"/>
+      <w:bookmarkEnd w:id="11"/>
       <w:r>
         <w:rPr/>
         <w:t>2.5 The rootMenu</w:t>
@@ -3793,37 +4529,78 @@
           <w:i/>
           <w:iCs/>
         </w:rPr>
-        <w:t>put a comment (#) in front of the line that starts:</w:t>
-      </w:r>
-    </w:p>
-    <w:p>
-      <w:pPr>
-        <w:pStyle w:val="Normal"/>
-        <w:bidi w:val="0"/>
-        <w:ind w:left="288" w:right="0" w:hanging="0"/>
-        <w:jc w:val="left"/>
-        <w:rPr/>
-      </w:pPr>
+        <w:t xml:space="preserve">put a comment (#) in front of the line </w:t>
+      </w:r>
+      <w:ins w:id="50" w:author="Jerry Bond" w:date="2021-09-24T16:28:28Z">
+        <w:r>
+          <w:rPr>
+            <w:i/>
+            <w:iCs/>
+          </w:rPr>
+          <w:t xml:space="preserve">in the init file </w:t>
+        </w:r>
+      </w:ins>
       <w:r>
         <w:rPr>
           <w:i/>
           <w:iCs/>
         </w:rPr>
-        <w:tab/>
-      </w:r>
+        <w:t>that starts</w:t>
+      </w:r>
+      <w:ins w:id="51" w:author="Jerry Bond" w:date="2021-09-24T16:29:37Z">
+        <w:r>
+          <w:rPr>
+            <w:i/>
+            <w:iCs/>
+          </w:rPr>
+          <w:t xml:space="preserve"> </w:t>
+        </w:r>
+      </w:ins>
+      <w:ins w:id="52" w:author="Jerry Bond" w:date="2021-09-24T16:29:37Z">
+        <w:r>
+          <w:rPr>
+            <w:i/>
+            <w:iCs/>
+          </w:rPr>
+          <w:t>with</w:t>
+        </w:r>
+      </w:ins>
       <w:r>
         <w:rPr>
           <w:i/>
           <w:iCs/>
-          <w:shd w:fill="auto" w:val="clear"/>
-        </w:rPr>
-        <w:t>session.menuFile:</w:t>
-      </w:r>
+        </w:rPr>
+        <w:t>:</w:t>
+      </w:r>
+    </w:p>
+    <w:p>
+      <w:pPr>
+        <w:pStyle w:val="Normal"/>
+        <w:bidi w:val="0"/>
+        <w:ind w:left="288" w:right="0" w:hanging="0"/>
+        <w:jc w:val="left"/>
+        <w:rPr/>
+      </w:pPr>
       <w:r>
         <w:rPr>
           <w:i/>
           <w:iCs/>
         </w:rPr>
+        <w:tab/>
+      </w:r>
+      <w:r>
+        <w:rPr>
+          <w:i/>
+          <w:iCs/>
+          <w:shd w:fill="auto" w:val="clear"/>
+        </w:rPr>
+        <w:t>session.menuFile:</w:t>
+      </w:r>
+      <w:r>
+        <w:rPr>
+          <w:i/>
+          <w:iCs/>
+        </w:rPr>
         <w:t xml:space="preserve">  </w:t>
       </w:r>
     </w:p>
@@ -3833,9 +4610,7 @@
         <w:bidi w:val="0"/>
         <w:ind w:left="288" w:right="0" w:hanging="0"/>
         <w:jc w:val="left"/>
-        <w:rPr>
-          <w:shd w:fill="auto" w:val="clear"/>
-        </w:rPr>
+        <w:rPr/>
       </w:pPr>
       <w:r>
         <w:rPr>
@@ -3898,25 +4673,15 @@
         <w:pStyle w:val="TextBody"/>
         <w:bidi w:val="0"/>
         <w:jc w:val="left"/>
-        <w:rPr/>
-      </w:pPr>
-      <w:r>
-        <w:rPr>
+        <w:rPr>
+          <w:b w:val="false"/>
           <w:b w:val="false"/>
           <w:bCs w:val="false"/>
           <w:strike w:val="false"/>
           <w:dstrike w:val="false"/>
           <w:shd w:fill="auto" w:val="clear"/>
-        </w:rPr>
-        <w:t>The rootMenu is composed of 4 separate units to facilitate reading, editing and function. The short main menu (~/.fluxbox/menu-mx) incorporates three submenus (Appearance, Settings, Out of sight) that are located in a folder “submenus.”</w:t>
-      </w:r>
-    </w:p>
-    <w:p>
-      <w:pPr>
-        <w:pStyle w:val="TextBody"/>
-        <w:bidi w:val="0"/>
-        <w:jc w:val="left"/>
-        <w:rPr/>
+          <w:del w:id="56" w:author="Jerry Bond" w:date="2021-09-23T16:40:14Z"/>
+        </w:rPr>
       </w:pPr>
       <w:r>
         <w:rPr>
@@ -3926,7 +4691,161 @@
           <w:dstrike w:val="false"/>
           <w:shd w:fill="auto" w:val="clear"/>
         </w:rPr>
-        <w:t>Details about this and the other Fluxbox components are treated in detail in the following Section 3, so here our goal is introduce the rootMenu’s elements from a very practical point of view. We will scan the three sections established by the separator lines.</w:t>
+        <w:t xml:space="preserve">The rootMenu is composed of 4 separate units to facilitate reading, editing and function. The short main menu (~/.fluxbox/menu-mx) incorporates three submenus (Appearance, Settings, Out of sight) that are located in </w:t>
+      </w:r>
+      <w:del w:id="53" w:author="Jerry Bond" w:date="2021-09-24T16:30:13Z">
+        <w:r>
+          <w:rPr>
+            <w:b w:val="false"/>
+            <w:bCs w:val="false"/>
+            <w:strike w:val="false"/>
+            <w:dstrike w:val="false"/>
+            <w:shd w:fill="auto" w:val="clear"/>
+          </w:rPr>
+          <w:delText>a folder “</w:delText>
+        </w:r>
+      </w:del>
+      <w:ins w:id="54" w:author="Jerry Bond" w:date="2021-09-24T16:30:13Z">
+        <w:r>
+          <w:rPr>
+            <w:rFonts w:eastAsia="WenQuanYi Micro Hei" w:cs="FreeSans"/>
+            <w:b w:val="false"/>
+            <w:bCs w:val="false"/>
+            <w:strike w:val="false"/>
+            <w:dstrike w:val="false"/>
+            <w:color w:val="000000"/>
+            <w:kern w:val="2"/>
+            <w:sz w:val="24"/>
+            <w:szCs w:val="24"/>
+            <w:shd w:fill="auto" w:val="clear"/>
+            <w:lang w:val="en-US" w:eastAsia="zh-CN" w:bidi="hi-IN"/>
+          </w:rPr>
+          <w:t>~/.fluxbox/</w:t>
+        </w:r>
+      </w:ins>
+      <w:r>
+        <w:rPr>
+          <w:b w:val="false"/>
+          <w:bCs w:val="false"/>
+          <w:strike w:val="false"/>
+          <w:dstrike w:val="false"/>
+          <w:shd w:fill="auto" w:val="clear"/>
+        </w:rPr>
+        <w:t>submenus.</w:t>
+      </w:r>
+      <w:del w:id="55" w:author="Jerry Bond" w:date="2021-09-24T16:30:21Z">
+        <w:r>
+          <w:rPr>
+            <w:b w:val="false"/>
+            <w:bCs w:val="false"/>
+            <w:strike w:val="false"/>
+            <w:dstrike w:val="false"/>
+            <w:shd w:fill="auto" w:val="clear"/>
+          </w:rPr>
+          <w:delText>”</w:delText>
+        </w:r>
+      </w:del>
+    </w:p>
+    <w:p>
+      <w:pPr>
+        <w:pStyle w:val="TextBody"/>
+        <w:bidi w:val="0"/>
+        <w:jc w:val="left"/>
+        <w:rPr>
+          <w:b w:val="false"/>
+          <w:b w:val="false"/>
+          <w:bCs w:val="false"/>
+          <w:ins w:id="58" w:author="Jerry Bond" w:date="2021-09-23T16:40:16Z"/>
+          <w:strike w:val="false"/>
+          <w:dstrike w:val="false"/>
+          <w:shd w:fill="auto" w:val="clear"/>
+        </w:rPr>
+      </w:pPr>
+      <w:ins w:id="57" w:author="Jerry Bond" w:date="2021-09-23T16:40:16Z">
+        <w:r>
+          <w:rPr/>
+        </w:r>
+      </w:ins>
+    </w:p>
+    <w:p>
+      <w:pPr>
+        <w:pStyle w:val="TextBody"/>
+        <w:bidi w:val="0"/>
+        <w:jc w:val="left"/>
+        <w:rPr>
+          <w:b w:val="false"/>
+          <w:b w:val="false"/>
+          <w:bCs w:val="false"/>
+          <w:strike w:val="false"/>
+          <w:dstrike w:val="false"/>
+          <w:shd w:fill="auto" w:val="clear"/>
+        </w:rPr>
+      </w:pPr>
+      <w:r>
+        <w:rPr>
+          <w:b w:val="false"/>
+          <w:bCs w:val="false"/>
+          <w:strike w:val="false"/>
+          <w:dstrike w:val="false"/>
+          <w:shd w:fill="auto" w:val="clear"/>
+        </w:rPr>
+        <w:t xml:space="preserve">Details about this and the other Fluxbox components are treated in detail in the following Section 3, so here our goal is </w:t>
+      </w:r>
+      <w:del w:id="59" w:author="Jerry Bond" w:date="2021-09-23T16:44:31Z">
+        <w:r>
+          <w:rPr>
+            <w:b w:val="false"/>
+            <w:bCs w:val="false"/>
+            <w:strike w:val="false"/>
+            <w:dstrike w:val="false"/>
+            <w:shd w:fill="auto" w:val="clear"/>
+          </w:rPr>
+          <w:delText>introduce</w:delText>
+        </w:r>
+      </w:del>
+      <w:ins w:id="60" w:author="Jerry Bond" w:date="2021-09-23T16:44:32Z">
+        <w:r>
+          <w:rPr>
+            <w:b w:val="false"/>
+            <w:bCs w:val="false"/>
+            <w:strike w:val="false"/>
+            <w:dstrike w:val="false"/>
+            <w:shd w:fill="auto" w:val="clear"/>
+          </w:rPr>
+          <w:t>scan</w:t>
+        </w:r>
+      </w:ins>
+      <w:r>
+        <w:rPr>
+          <w:b w:val="false"/>
+          <w:bCs w:val="false"/>
+          <w:strike w:val="false"/>
+          <w:dstrike w:val="false"/>
+          <w:shd w:fill="auto" w:val="clear"/>
+        </w:rPr>
+        <w:t xml:space="preserve"> the rootMenu’s </w:t>
+      </w:r>
+      <w:del w:id="61" w:author="Jerry Bond" w:date="2021-09-23T16:44:25Z">
+        <w:r>
+          <w:rPr>
+            <w:b w:val="false"/>
+            <w:bCs w:val="false"/>
+            <w:strike w:val="false"/>
+            <w:dstrike w:val="false"/>
+            <w:shd w:fill="auto" w:val="clear"/>
+          </w:rPr>
+          <w:delText xml:space="preserve">elements from a very practical point of view. We will scan </w:delText>
+        </w:r>
+      </w:del>
+      <w:r>
+        <w:rPr>
+          <w:b w:val="false"/>
+          <w:bCs w:val="false"/>
+          <w:strike w:val="false"/>
+          <w:dstrike w:val="false"/>
+          <w:shd w:fill="auto" w:val="clear"/>
+        </w:rPr>
+        <w:t>the three sections established by the separator lines.</w:t>
       </w:r>
     </w:p>
     <w:p>
@@ -3984,8 +4903,124 @@
           <w:dstrike w:val="false"/>
           <w:shd w:fill="auto" w:val="clear"/>
         </w:rPr>
-        <w:t>All apps: a Debian-like categorical menu (update if necessary)</w:t>
-      </w:r>
+        <w:t>All apps: a Debian-like categorical menu</w:t>
+      </w:r>
+      <w:ins w:id="62" w:author="Jerry Bond" w:date="2021-09-24T16:30:46Z">
+        <w:r>
+          <w:rPr>
+            <w:b w:val="false"/>
+            <w:bCs w:val="false"/>
+            <w:strike w:val="false"/>
+            <w:dstrike w:val="false"/>
+            <w:shd w:fill="auto" w:val="clear"/>
+          </w:rPr>
+          <w:t xml:space="preserve">. </w:t>
+        </w:r>
+      </w:ins>
+      <w:ins w:id="63" w:author="Jerry Bond" w:date="2021-09-24T16:30:46Z">
+        <w:r>
+          <w:rPr>
+            <w:b w:val="false"/>
+            <w:bCs w:val="false"/>
+            <w:strike w:val="false"/>
+            <w:dstrike w:val="false"/>
+            <w:shd w:fill="auto" w:val="clear"/>
+          </w:rPr>
+          <w:t>It is updated automatically w</w:t>
+        </w:r>
+      </w:ins>
+      <w:ins w:id="64" w:author="Jerry Bond" w:date="2021-09-24T16:31:05Z">
+        <w:r>
+          <w:rPr>
+            <w:b w:val="false"/>
+            <w:bCs w:val="false"/>
+            <w:strike w:val="false"/>
+            <w:dstrike w:val="false"/>
+            <w:shd w:fill="auto" w:val="clear"/>
+          </w:rPr>
+          <w:t>hen using Package Installer; otherwise</w:t>
+        </w:r>
+      </w:ins>
+      <w:r>
+        <w:rPr>
+          <w:b w:val="false"/>
+          <w:bCs w:val="false"/>
+          <w:strike w:val="false"/>
+          <w:dstrike w:val="false"/>
+          <w:shd w:fill="auto" w:val="clear"/>
+        </w:rPr>
+        <w:t xml:space="preserve"> </w:t>
+      </w:r>
+      <w:del w:id="65" w:author="Jerry Bond" w:date="2021-09-24T16:31:17Z">
+        <w:r>
+          <w:rPr>
+            <w:b w:val="false"/>
+            <w:bCs w:val="false"/>
+            <w:strike w:val="false"/>
+            <w:dstrike w:val="false"/>
+            <w:shd w:fill="auto" w:val="clear"/>
+          </w:rPr>
+          <w:delText>(</w:delText>
+        </w:r>
+      </w:del>
+      <w:ins w:id="66" w:author="Jerry Bond" w:date="2021-09-23T16:40:51Z">
+        <w:r>
+          <w:rPr>
+            <w:b w:val="false"/>
+            <w:bCs w:val="false"/>
+            <w:strike w:val="false"/>
+            <w:dstrike w:val="false"/>
+            <w:shd w:fill="auto" w:val="clear"/>
+          </w:rPr>
+          <w:t xml:space="preserve">click </w:t>
+        </w:r>
+      </w:ins>
+      <w:del w:id="67" w:author="Jerry Bond" w:date="2021-09-23T16:40:53Z">
+        <w:r>
+          <w:rPr>
+            <w:b w:val="false"/>
+            <w:bCs w:val="false"/>
+            <w:strike w:val="false"/>
+            <w:dstrike w:val="false"/>
+            <w:shd w:fill="auto" w:val="clear"/>
+          </w:rPr>
+          <w:delText>u</w:delText>
+        </w:r>
+      </w:del>
+      <w:ins w:id="68" w:author="Jerry Bond" w:date="2021-09-23T16:40:53Z">
+        <w:r>
+          <w:rPr>
+            <w:b w:val="false"/>
+            <w:bCs w:val="false"/>
+            <w:strike w:val="false"/>
+            <w:dstrike w:val="false"/>
+            <w:shd w:fill="auto" w:val="clear"/>
+          </w:rPr>
+          <w:t>U</w:t>
+        </w:r>
+      </w:ins>
+      <w:r>
+        <w:rPr>
+          <w:b w:val="false"/>
+          <w:bCs w:val="false"/>
+          <w:strike w:val="false"/>
+          <w:dstrike w:val="false"/>
+          <w:shd w:fill="auto" w:val="clear"/>
+        </w:rPr>
+        <w:t>pdate if necessary</w:t>
+      </w:r>
+      <w:del w:id="69" w:author="Jerry Bond" w:date="2021-09-24T16:31:22Z">
+        <w:r>
+          <w:rPr>
+            <w:b w:val="false"/>
+            <w:bCs w:val="false"/>
+            <w:strike w:val="false"/>
+            <w:dstrike w:val="false"/>
+            <w:shd w:fill="auto" w:val="clear"/>
+          </w:rPr>
+          <w:delText>)</w:delText>
+        </w:r>
+      </w:del>
     </w:p>
     <w:p>
       <w:pPr>
@@ -4013,7 +5048,53 @@
           <w:dstrike w:val="false"/>
           <w:shd w:fill="auto" w:val="clear"/>
         </w:rPr>
-        <w:t>Recent files: displays the most recent files used (refresh if necessary)</w:t>
+        <w:t>Recent files: displays the most recent files used (</w:t>
+      </w:r>
+      <w:del w:id="70" w:author="Jerry Bond" w:date="2021-09-23T16:40:59Z">
+        <w:r>
+          <w:rPr>
+            <w:b w:val="false"/>
+            <w:bCs w:val="false"/>
+            <w:strike w:val="false"/>
+            <w:dstrike w:val="false"/>
+            <w:shd w:fill="auto" w:val="clear"/>
+          </w:rPr>
+          <w:delText>r</w:delText>
+        </w:r>
+      </w:del>
+      <w:ins w:id="71" w:author="Jerry Bond" w:date="2021-09-23T16:40:59Z">
+        <w:r>
+          <w:rPr>
+            <w:b w:val="false"/>
+            <w:bCs w:val="false"/>
+            <w:strike w:val="false"/>
+            <w:dstrike w:val="false"/>
+            <w:shd w:fill="auto" w:val="clear"/>
+          </w:rPr>
+          <w:t>c</w:t>
+        </w:r>
+      </w:ins>
+      <w:ins w:id="72" w:author="Jerry Bond" w:date="2021-09-23T16:41:00Z">
+        <w:r>
+          <w:rPr>
+            <w:b w:val="false"/>
+            <w:bCs w:val="false"/>
+            <w:strike w:val="false"/>
+            <w:dstrike w:val="false"/>
+            <w:shd w:fill="auto" w:val="clear"/>
+          </w:rPr>
+          <w:t>lick R</w:t>
+        </w:r>
+      </w:ins>
+      <w:r>
+        <w:rPr>
+          <w:b w:val="false"/>
+          <w:bCs w:val="false"/>
+          <w:strike w:val="false"/>
+          <w:dstrike w:val="false"/>
+          <w:shd w:fill="auto" w:val="clear"/>
+        </w:rPr>
+        <w:t>efresh if necessary)</w:t>
       </w:r>
     </w:p>
     <w:p>
@@ -4430,7 +5511,29 @@
           <w:dstrike w:val="false"/>
           <w:shd w:fill="auto" w:val="clear"/>
         </w:rPr>
-        <w:t>configure: the Fluxbox files such as menus, statup, etc.</w:t>
+        <w:t>configure: the Fluxbox files such as menus, sta</w:t>
+      </w:r>
+      <w:ins w:id="73" w:author="Jerry Bond" w:date="2021-09-23T16:45:11Z">
+        <w:r>
+          <w:rPr>
+            <w:b w:val="false"/>
+            <w:bCs w:val="false"/>
+            <w:strike w:val="false"/>
+            <w:dstrike w:val="false"/>
+            <w:shd w:fill="auto" w:val="clear"/>
+          </w:rPr>
+          <w:t>r</w:t>
+        </w:r>
+      </w:ins>
+      <w:r>
+        <w:rPr>
+          <w:b w:val="false"/>
+          <w:bCs w:val="false"/>
+          <w:strike w:val="false"/>
+          <w:dstrike w:val="false"/>
+          <w:shd w:fill="auto" w:val="clear"/>
+        </w:rPr>
+        <w:t>tup, etc.</w:t>
       </w:r>
     </w:p>
     <w:p>
@@ -4443,6 +5546,69 @@
         <w:bidi w:val="0"/>
         <w:spacing w:before="57" w:after="197"/>
         <w:jc w:val="left"/>
+        <w:rPr/>
+      </w:pPr>
+      <w:r>
+        <w:rPr>
+          <w:b w:val="false"/>
+          <w:bCs w:val="false"/>
+          <w:strike w:val="false"/>
+          <w:dstrike w:val="false"/>
+          <w:shd w:fill="auto" w:val="clear"/>
+        </w:rPr>
+        <w:t xml:space="preserve">display: change display parameters, help on how to </w:t>
+      </w:r>
+      <w:del w:id="74" w:author="Jerry Bond" w:date="2021-09-23T16:45:28Z">
+        <w:r>
+          <w:rPr>
+            <w:b w:val="false"/>
+            <w:bCs w:val="false"/>
+            <w:strike w:val="false"/>
+            <w:dstrike w:val="false"/>
+            <w:shd w:fill="auto" w:val="clear"/>
+          </w:rPr>
+          <w:delText>adjust</w:delText>
+        </w:r>
+      </w:del>
+      <w:ins w:id="75" w:author="Jerry Bond" w:date="2021-09-23T16:45:28Z">
+        <w:r>
+          <w:rPr>
+            <w:rFonts w:eastAsia="WenQuanYi Micro Hei" w:cs="FreeSans"/>
+            <w:b w:val="false"/>
+            <w:bCs w:val="false"/>
+            <w:strike w:val="false"/>
+            <w:dstrike w:val="false"/>
+            <w:color w:val="000000"/>
+            <w:kern w:val="2"/>
+            <w:sz w:val="24"/>
+            <w:szCs w:val="24"/>
+            <w:shd w:fill="auto" w:val="clear"/>
+            <w:lang w:val="en-US" w:eastAsia="zh-CN" w:bidi="hi-IN"/>
+          </w:rPr>
+          <w:t>save</w:t>
+        </w:r>
+      </w:ins>
+      <w:r>
+        <w:rPr>
+          <w:b w:val="false"/>
+          <w:bCs w:val="false"/>
+          <w:strike w:val="false"/>
+          <w:dstrike w:val="false"/>
+          <w:shd w:fill="auto" w:val="clear"/>
+        </w:rPr>
+        <w:t xml:space="preserve"> </w:t>
+      </w:r>
+    </w:p>
+    <w:p>
+      <w:pPr>
+        <w:pStyle w:val="TextBody"/>
+        <w:numPr>
+          <w:ilvl w:val="2"/>
+          <w:numId w:val="8"/>
+        </w:numPr>
+        <w:bidi w:val="0"/>
+        <w:spacing w:before="57" w:after="197"/>
+        <w:jc w:val="left"/>
         <w:rPr>
           <w:b w:val="false"/>
           <w:b w:val="false"/>
@@ -4460,7 +5626,65 @@
           <w:dstrike w:val="false"/>
           <w:shd w:fill="auto" w:val="clear"/>
         </w:rPr>
-        <w:t xml:space="preserve">display: change display parameters, help on how to adjust </w:t>
+        <w:t>keyboard: quick change to one of 11 language</w:t>
+      </w:r>
+    </w:p>
+    <w:p>
+      <w:pPr>
+        <w:pStyle w:val="TextBody"/>
+        <w:numPr>
+          <w:ilvl w:val="1"/>
+          <w:numId w:val="8"/>
+        </w:numPr>
+        <w:bidi w:val="0"/>
+        <w:jc w:val="left"/>
+        <w:rPr>
+          <w:b w:val="false"/>
+          <w:b w:val="false"/>
+          <w:bCs w:val="false"/>
+          <w:strike w:val="false"/>
+          <w:dstrike w:val="false"/>
+          <w:shd w:fill="auto" w:val="clear"/>
+        </w:rPr>
+      </w:pPr>
+      <w:r>
+        <w:rPr>
+          <w:b w:val="false"/>
+          <w:bCs w:val="false"/>
+          <w:strike w:val="false"/>
+          <w:dstrike w:val="false"/>
+          <w:shd w:fill="auto" w:val="clear"/>
+        </w:rPr>
+        <w:t>Out of sight: a collection of handy commands to hide elements</w:t>
+      </w:r>
+    </w:p>
+    <w:p>
+      <w:pPr>
+        <w:pStyle w:val="TextBody"/>
+        <w:numPr>
+          <w:ilvl w:val="1"/>
+          <w:numId w:val="8"/>
+        </w:numPr>
+        <w:bidi w:val="0"/>
+        <w:jc w:val="left"/>
+        <w:rPr>
+          <w:b w:val="false"/>
+          <w:b w:val="false"/>
+          <w:bCs w:val="false"/>
+          <w:strike w:val="false"/>
+          <w:dstrike w:val="false"/>
+          <w:shd w:fill="auto" w:val="clear"/>
+        </w:rPr>
+      </w:pPr>
+      <w:r>
+        <w:rPr>
+          <w:b w:val="false"/>
+          <w:bCs w:val="false"/>
+          <w:strike w:val="false"/>
+          <w:dstrike w:val="false"/>
+          <w:shd w:fill="auto" w:val="clear"/>
+        </w:rPr>
+        <w:t xml:space="preserve">Leave: </w:t>
       </w:r>
     </w:p>
     <w:p>
@@ -4471,7 +5695,6 @@
           <w:numId w:val="8"/>
         </w:numPr>
         <w:bidi w:val="0"/>
-        <w:spacing w:before="57" w:after="197"/>
         <w:jc w:val="left"/>
         <w:rPr>
           <w:b w:val="false"/>
@@ -4490,14 +5713,14 @@
           <w:dstrike w:val="false"/>
           <w:shd w:fill="auto" w:val="clear"/>
         </w:rPr>
-        <w:t>keyboard: quick change to one of 11 language</w:t>
+        <w:t>refresh: used after changing a configuration file if not logging out</w:t>
       </w:r>
     </w:p>
     <w:p>
       <w:pPr>
         <w:pStyle w:val="TextBody"/>
         <w:numPr>
-          <w:ilvl w:val="1"/>
+          <w:ilvl w:val="2"/>
           <w:numId w:val="8"/>
         </w:numPr>
         <w:bidi w:val="0"/>
@@ -4519,14 +5742,14 @@
           <w:dstrike w:val="false"/>
           <w:shd w:fill="auto" w:val="clear"/>
         </w:rPr>
-        <w:t>Out of sight: a collection of handy commands to hide elements</w:t>
+        <w:t>suspend</w:t>
       </w:r>
     </w:p>
     <w:p>
       <w:pPr>
         <w:pStyle w:val="TextBody"/>
         <w:numPr>
-          <w:ilvl w:val="1"/>
+          <w:ilvl w:val="2"/>
           <w:numId w:val="8"/>
         </w:numPr>
         <w:bidi w:val="0"/>
@@ -4548,7 +5771,7 @@
           <w:dstrike w:val="false"/>
           <w:shd w:fill="auto" w:val="clear"/>
         </w:rPr>
-        <w:t xml:space="preserve">Leave: </w:t>
+        <w:t>log out</w:t>
       </w:r>
     </w:p>
     <w:p>
@@ -4560,17 +5783,24 @@
         </w:numPr>
         <w:bidi w:val="0"/>
         <w:jc w:val="left"/>
-        <w:rPr/>
-      </w:pPr>
-      <w:r>
-        <w:rPr>
+        <w:rPr>
+          <w:b w:val="false"/>
           <w:b w:val="false"/>
           <w:bCs w:val="false"/>
           <w:strike w:val="false"/>
           <w:dstrike w:val="false"/>
           <w:shd w:fill="auto" w:val="clear"/>
         </w:rPr>
-        <w:t>refresh: used after changing a configuration file if not logging out</w:t>
+      </w:pPr>
+      <w:r>
+        <w:rPr>
+          <w:b w:val="false"/>
+          <w:bCs w:val="false"/>
+          <w:strike w:val="false"/>
+          <w:dstrike w:val="false"/>
+          <w:shd w:fill="auto" w:val="clear"/>
+        </w:rPr>
+        <w:t>reboot</w:t>
       </w:r>
     </w:p>
     <w:p>
@@ -4599,27 +5829,26 @@
           <w:dstrike w:val="false"/>
           <w:shd w:fill="auto" w:val="clear"/>
         </w:rPr>
-        <w:t>suspend</w:t>
+        <w:t>shutdown</w:t>
       </w:r>
     </w:p>
     <w:p>
       <w:pPr>
         <w:pStyle w:val="TextBody"/>
-        <w:numPr>
-          <w:ilvl w:val="2"/>
-          <w:numId w:val="8"/>
-        </w:numPr>
-        <w:bidi w:val="0"/>
-        <w:jc w:val="left"/>
-        <w:rPr>
-          <w:b w:val="false"/>
+        <w:bidi w:val="0"/>
+        <w:jc w:val="left"/>
+        <w:rPr/>
+      </w:pPr>
+      <w:r>
+        <w:rPr>
           <w:b w:val="false"/>
           <w:bCs w:val="false"/>
           <w:strike w:val="false"/>
           <w:dstrike w:val="false"/>
           <w:shd w:fill="auto" w:val="clear"/>
         </w:rPr>
-      </w:pPr>
+        <w:t xml:space="preserve">The new user would do well to work through that menu in order to appreciate its contents, power, </w:t>
+      </w:r>
       <w:r>
         <w:rPr>
           <w:b w:val="false"/>
@@ -4628,27 +5857,30 @@
           <w:dstrike w:val="false"/>
           <w:shd w:fill="auto" w:val="clear"/>
         </w:rPr>
-        <w:t>log out</w:t>
-      </w:r>
-    </w:p>
-    <w:p>
-      <w:pPr>
-        <w:pStyle w:val="TextBody"/>
-        <w:numPr>
-          <w:ilvl w:val="2"/>
-          <w:numId w:val="8"/>
-        </w:numPr>
-        <w:bidi w:val="0"/>
-        <w:jc w:val="left"/>
-        <w:rPr>
-          <w:b w:val="false"/>
+        <w:t>speed</w:t>
+      </w:r>
+      <w:r>
+        <w:rPr>
           <w:b w:val="false"/>
           <w:bCs w:val="false"/>
           <w:strike w:val="false"/>
           <w:dstrike w:val="false"/>
           <w:shd w:fill="auto" w:val="clear"/>
         </w:rPr>
-      </w:pPr>
+        <w:t xml:space="preserve"> and flexibility. Particularly attractive is the fact that the</w:t>
+      </w:r>
+      <w:ins w:id="76" w:author="Jerry Bond" w:date="2021-09-24T16:31:52Z">
+        <w:r>
+          <w:rPr>
+            <w:b w:val="false"/>
+            <w:bCs w:val="false"/>
+            <w:strike w:val="false"/>
+            <w:dstrike w:val="false"/>
+            <w:shd w:fill="auto" w:val="clear"/>
+          </w:rPr>
+          <w:t>se</w:t>
+        </w:r>
+      </w:ins>
       <w:r>
         <w:rPr>
           <w:b w:val="false"/>
@@ -4657,54 +5889,41 @@
           <w:dstrike w:val="false"/>
           <w:shd w:fill="auto" w:val="clear"/>
         </w:rPr>
-        <w:t>reboot</w:t>
-      </w:r>
-    </w:p>
-    <w:p>
-      <w:pPr>
-        <w:pStyle w:val="TextBody"/>
-        <w:numPr>
-          <w:ilvl w:val="2"/>
-          <w:numId w:val="8"/>
-        </w:numPr>
-        <w:bidi w:val="0"/>
-        <w:jc w:val="left"/>
-        <w:rPr>
-          <w:b w:val="false"/>
+        <w:t xml:space="preserve"> menus are</w:t>
+      </w:r>
+      <w:ins w:id="77" w:author="Jerry Bond" w:date="2021-09-24T16:32:01Z">
+        <w:r>
+          <w:rPr>
+            <w:b w:val="false"/>
+            <w:bCs w:val="false"/>
+            <w:strike w:val="false"/>
+            <w:dstrike w:val="false"/>
+            <w:shd w:fill="auto" w:val="clear"/>
+          </w:rPr>
+          <w:t xml:space="preserve"> </w:t>
+        </w:r>
+      </w:ins>
+      <w:ins w:id="78" w:author="Jerry Bond" w:date="2021-09-24T16:32:01Z">
+        <w:r>
+          <w:rPr>
+            <w:b w:val="false"/>
+            <w:bCs w:val="false"/>
+            <w:strike w:val="false"/>
+            <w:dstrike w:val="false"/>
+            <w:shd w:fill="auto" w:val="clear"/>
+          </w:rPr>
+          <w:t>easy to read and</w:t>
+        </w:r>
+      </w:ins>
+      <w:r>
+        <w:rPr>
           <w:b w:val="false"/>
           <w:bCs w:val="false"/>
           <w:strike w:val="false"/>
           <w:dstrike w:val="false"/>
           <w:shd w:fill="auto" w:val="clear"/>
         </w:rPr>
-      </w:pPr>
-      <w:r>
-        <w:rPr>
-          <w:b w:val="false"/>
-          <w:bCs w:val="false"/>
-          <w:strike w:val="false"/>
-          <w:dstrike w:val="false"/>
-          <w:shd w:fill="auto" w:val="clear"/>
-        </w:rPr>
-        <w:t>shutdown</w:t>
-      </w:r>
-    </w:p>
-    <w:p>
-      <w:pPr>
-        <w:pStyle w:val="TextBody"/>
-        <w:bidi w:val="0"/>
-        <w:jc w:val="left"/>
-        <w:rPr/>
-      </w:pPr>
-      <w:r>
-        <w:rPr>
-          <w:b w:val="false"/>
-          <w:bCs w:val="false"/>
-          <w:strike w:val="false"/>
-          <w:dstrike w:val="false"/>
-          <w:shd w:fill="auto" w:val="clear"/>
-        </w:rPr>
-        <w:t>The new user would do well to work through that menu in order to appreciate its contents, power and flexibility. Particularly attractive is the fact that the menus are completely under the user’s control.</w:t>
+        <w:t xml:space="preserve"> completely under the user’s control.</w:t>
       </w:r>
     </w:p>
     <w:p>
@@ -4714,8 +5933,8 @@
         <w:jc w:val="left"/>
         <w:rPr/>
       </w:pPr>
-      <w:bookmarkStart w:id="10" w:name="__RefHeading___Toc1581_3145445008"/>
-      <w:bookmarkEnd w:id="10"/>
+      <w:bookmarkStart w:id="12" w:name="__RefHeading___Toc1581_3145445008"/>
+      <w:bookmarkEnd w:id="12"/>
       <w:r>
         <w:rPr/>
         <w:t xml:space="preserve">3. Fluxbox </w:t>
@@ -4772,13 +5991,29 @@
         </w:numPr>
         <w:bidi w:val="0"/>
         <w:jc w:val="left"/>
-        <w:rPr/>
-      </w:pPr>
-      <w:r>
-        <w:rPr>
-          <w:shd w:fill="auto" w:val="clear"/>
-        </w:rPr>
-        <w:t>Settings &gt; Toolbar &gt; Fluxbox: the traditional panel will disappear and the Fluxbox toolbar will appear at the top of the screen.</w:t>
+        <w:rPr>
+          <w:shd w:fill="auto" w:val="clear"/>
+        </w:rPr>
+      </w:pPr>
+      <w:r>
+        <w:rPr>
+          <w:shd w:fill="auto" w:val="clear"/>
+        </w:rPr>
+        <w:t xml:space="preserve">Settings &gt; Toolbar &gt; Fluxbox: the traditional </w:t>
+      </w:r>
+      <w:ins w:id="79" w:author="Jerry Bond" w:date="2021-09-23T16:50:40Z">
+        <w:r>
+          <w:rPr>
+            <w:shd w:fill="auto" w:val="clear"/>
+          </w:rPr>
+          <w:t xml:space="preserve">(tint2) </w:t>
+        </w:r>
+      </w:ins>
+      <w:r>
+        <w:rPr>
+          <w:shd w:fill="auto" w:val="clear"/>
+        </w:rPr>
+        <w:t>panel will disappear and the Fluxbox toolbar will appear at the top of the screen.</w:t>
       </w:r>
     </w:p>
     <w:p>
@@ -4830,7 +6065,9 @@
         </w:numPr>
         <w:bidi w:val="0"/>
         <w:jc w:val="left"/>
-        <w:rPr/>
+        <w:rPr>
+          <w:shd w:fill="auto" w:val="clear"/>
+        </w:rPr>
       </w:pPr>
       <w:r>
         <w:rPr>
@@ -4844,13 +6081,29 @@
         <w:pStyle w:val="Normal"/>
         <w:bidi w:val="0"/>
         <w:jc w:val="left"/>
-        <w:rPr/>
-      </w:pPr>
-      <w:r>
-        <w:rPr>
-          <w:shd w:fill="auto" w:val="clear"/>
-        </w:rPr>
-        <w:t>*For persistent changes, comment out (#) the relevant lines in the file “startup”: Settings &gt; Configure &gt; Startup so they look like this:</w:t>
+        <w:rPr>
+          <w:shd w:fill="auto" w:val="clear"/>
+        </w:rPr>
+      </w:pPr>
+      <w:r>
+        <w:rPr>
+          <w:shd w:fill="auto" w:val="clear"/>
+        </w:rPr>
+        <w:t xml:space="preserve">*For persistent changes, comment out (#) the relevant lines in the file </w:t>
+      </w:r>
+      <w:del w:id="80" w:author="Jerry Bond" w:date="2021-09-24T16:33:13Z">
+        <w:r>
+          <w:rPr>
+            <w:shd w:fill="auto" w:val="clear"/>
+          </w:rPr>
+          <w:delText>“startup”:</w:delText>
+        </w:r>
+      </w:del>
+      <w:r>
+        <w:rPr>
+          <w:shd w:fill="auto" w:val="clear"/>
+        </w:rPr>
+        <w:t xml:space="preserve"> Settings &gt; Configure &gt; Startup so they look like this:</w:t>
       </w:r>
     </w:p>
     <w:p>
@@ -4874,7 +6127,11 @@
         <w:bidi w:val="0"/>
         <w:spacing w:before="0" w:after="0"/>
         <w:jc w:val="left"/>
-        <w:rPr/>
+        <w:rPr>
+          <w:sz w:val="20"/>
+          <w:szCs w:val="20"/>
+          <w:shd w:fill="auto" w:val="clear"/>
+        </w:rPr>
       </w:pPr>
       <w:r>
         <w:rPr>
@@ -4976,7 +6233,7 @@
             <wp:extent cx="6332220" cy="326390"/>
             <wp:effectExtent l="0" t="0" r="0" b="0"/>
             <wp:wrapSquare wrapText="largest"/>
-            <wp:docPr id="14" name="Image6" descr=""/>
+            <wp:docPr id="9" name="Image6" descr=""/>
             <wp:cNvGraphicFramePr>
               <a:graphicFrameLocks xmlns:a="http://schemas.openxmlformats.org/drawingml/2006/main" noChangeAspect="1"/>
             </wp:cNvGraphicFramePr>
@@ -4984,13 +6241,13 @@
               <a:graphicData uri="http://schemas.openxmlformats.org/drawingml/2006/picture">
                 <pic:pic xmlns:pic="http://schemas.openxmlformats.org/drawingml/2006/picture">
                   <pic:nvPicPr>
-                    <pic:cNvPr id="14" name="Image6" descr=""/>
+                    <pic:cNvPr id="9" name="Image6" descr=""/>
                     <pic:cNvPicPr>
                       <a:picLocks noChangeAspect="1" noChangeArrowheads="1"/>
                     </pic:cNvPicPr>
                   </pic:nvPicPr>
                   <pic:blipFill>
-                    <a:blip r:embed="rId15"/>
+                    <a:blip r:embed="rId16"/>
                     <a:stretch>
                       <a:fillRect/>
                     </a:stretch>
@@ -5193,9 +6450,7 @@
         </w:numPr>
         <w:bidi w:val="0"/>
         <w:jc w:val="left"/>
-        <w:rPr>
-          <w:shd w:fill="auto" w:val="clear"/>
-        </w:rPr>
+        <w:rPr/>
       </w:pPr>
       <w:r>
         <w:rPr>
@@ -5244,6 +6499,22 @@
         </w:rPr>
         <w:t>. “W” stands for “Workspace.”</w:t>
       </w:r>
+      <w:ins w:id="81" w:author="Jerry Bond" w:date="2021-09-24T16:34:04Z">
+        <w:r>
+          <w:rPr>
+            <w:shd w:fill="auto" w:val="clear"/>
+          </w:rPr>
+          <w:t xml:space="preserve"> </w:t>
+        </w:r>
+      </w:ins>
+      <w:ins w:id="82" w:author="Jerry Bond" w:date="2021-09-24T16:34:04Z">
+        <w:r>
+          <w:rPr>
+            <w:shd w:fill="auto" w:val="clear"/>
+          </w:rPr>
+          <w:t>Not used by default.</w:t>
+        </w:r>
+      </w:ins>
     </w:p>
     <w:p>
       <w:pPr>
@@ -5278,7 +6549,21 @@
         <w:rPr>
           <w:shd w:fill="auto" w:val="clear"/>
         </w:rPr>
-        <w:t xml:space="preserve">Here open apps will show an icon, with various window options available by right-clicking the relevant icon (including the toolbar itself) &gt; iconbar mode.  Default for MX-Fluxbox is All Windows. </w:t>
+        <w:t xml:space="preserve">Here open apps will show an icon, with various window options available by right-clicking the relevant icon (including the toolbar itself) &gt; iconbar mode.  Default for MX-Fluxbox is </w:t>
+      </w:r>
+      <w:ins w:id="83" w:author="Jerry Bond" w:date="2021-09-24T16:34:31Z">
+        <w:r>
+          <w:rPr>
+            <w:shd w:fill="auto" w:val="clear"/>
+          </w:rPr>
+          <w:t xml:space="preserve">to show </w:t>
+        </w:r>
+      </w:ins>
+      <w:r>
+        <w:rPr>
+          <w:shd w:fill="auto" w:val="clear"/>
+        </w:rPr>
+        <w:t xml:space="preserve">All Windows. </w:t>
       </w:r>
     </w:p>
     <w:p>
@@ -5321,9 +6606,7 @@
         </w:numPr>
         <w:bidi w:val="0"/>
         <w:jc w:val="left"/>
-        <w:rPr>
-          <w:shd w:fill="auto" w:val="clear"/>
-        </w:rPr>
+        <w:rPr/>
       </w:pPr>
       <w:r>
         <w:rPr>
@@ -5406,9 +6689,7 @@
         </w:numPr>
         <w:bidi w:val="0"/>
         <w:jc w:val="left"/>
-        <w:rPr>
-          <w:shd w:fill="auto" w:val="clear"/>
-        </w:rPr>
+        <w:rPr/>
       </w:pPr>
       <w:r>
         <w:rPr>
@@ -5454,7 +6735,9 @@
         </w:numPr>
         <w:bidi w:val="0"/>
         <w:jc w:val="left"/>
-        <w:rPr/>
+        <w:rPr>
+          <w:shd w:fill="auto" w:val="clear"/>
+        </w:rPr>
       </w:pPr>
       <w:r>
         <w:rPr>
@@ -5474,23 +6757,79 @@
         <w:rPr>
           <w:shd w:fill="auto" w:val="clear"/>
         </w:rPr>
-        <w:t xml:space="preserve">. Many other time/date options are available: </w:t>
-      </w:r>
-      <w:hyperlink r:id="rId16">
+        <w:t xml:space="preserve">. Many other time/date options </w:t>
+      </w:r>
+      <w:del w:id="84" w:author="Jerry Bond" w:date="2021-09-24T16:35:40Z">
         <w:r>
           <w:rPr>
-            <w:rStyle w:val="InternetLink"/>
             <w:shd w:fill="auto" w:val="clear"/>
           </w:rPr>
-          <w:t>https://mxlinux.org/wiki/other/time-formats-in-scripts/</w:t>
-        </w:r>
+          <w:delText>are available</w:delText>
+        </w:r>
+      </w:del>
+      <w:ins w:id="85" w:author="Jerry Bond" w:date="2021-09-24T16:35:41Z">
+        <w:r>
+          <w:rPr>
+            <w:shd w:fill="auto" w:val="clear"/>
+          </w:rPr>
+          <w:t xml:space="preserve">can be found </w:t>
+        </w:r>
+      </w:ins>
+      <w:hyperlink r:id="rId17">
+        <w:ins w:id="86" w:author="Jerry Bond" w:date="2021-09-24T16:35:41Z">
+          <w:r>
+            <w:rPr>
+              <w:rStyle w:val="InternetLink"/>
+              <w:shd w:fill="auto" w:val="clear"/>
+            </w:rPr>
+            <w:t>in the Wiki</w:t>
+          </w:r>
+        </w:ins>
       </w:hyperlink>
+      <w:hyperlink r:id="rId18">
+        <w:del w:id="87" w:author="Jerry Bond" w:date="2021-09-24T16:35:47Z">
+          <w:r>
+            <w:rPr>
+              <w:rStyle w:val="InternetLink"/>
+              <w:shd w:fill="auto" w:val="clear"/>
+            </w:rPr>
+            <w:delText>:</w:delText>
+          </w:r>
+        </w:del>
+      </w:hyperlink>
+      <w:ins w:id="88" w:author="Jerry Bond" w:date="2021-09-24T16:36:06Z">
+        <w:r>
+          <w:rPr>
+            <w:shd w:fill="auto" w:val="clear"/>
+          </w:rPr>
+          <w:t>.</w:t>
+        </w:r>
+      </w:ins>
       <w:r>
         <w:rPr>
           <w:shd w:fill="auto" w:val="clear"/>
         </w:rPr>
         <w:t xml:space="preserve"> </w:t>
       </w:r>
+      <w:hyperlink r:id="rId19">
+        <w:del w:id="89" w:author="Jerry Bond" w:date="2021-09-24T16:36:30Z">
+          <w:r>
+            <w:rPr>
+              <w:rStyle w:val="InternetLink"/>
+              <w:shd w:fill="auto" w:val="clear"/>
+            </w:rPr>
+            <w:delText>https://mxlinux.org/wiki/other/time-formats-in-scripts/</w:delText>
+          </w:r>
+        </w:del>
+      </w:hyperlink>
+      <w:del w:id="90" w:author="Jerry Bond" w:date="2021-09-24T16:36:30Z">
+        <w:r>
+          <w:rPr>
+            <w:shd w:fill="auto" w:val="clear"/>
+          </w:rPr>
+          <w:delText xml:space="preserve"> </w:delText>
+        </w:r>
+      </w:del>
     </w:p>
     <w:p>
       <w:pPr>
@@ -5590,6 +6929,9 @@
         <w:bidi w:val="0"/>
         <w:jc w:val="left"/>
         <w:rPr>
+          <w:b/>
+          <w:b/>
+          <w:bCs/>
           <w:u w:val="none"/>
         </w:rPr>
       </w:pPr>
@@ -5774,9 +7116,7 @@
         <w:pStyle w:val="TextBody"/>
         <w:bidi w:val="0"/>
         <w:jc w:val="left"/>
-        <w:rPr>
-          <w:shd w:fill="auto" w:val="clear"/>
-        </w:rPr>
+        <w:rPr/>
       </w:pPr>
       <w:r>
         <w:rPr>
@@ -5950,9 +7290,7 @@
         </w:numPr>
         <w:bidi w:val="0"/>
         <w:jc w:val="left"/>
-        <w:rPr>
-          <w:shd w:fill="auto" w:val="clear"/>
-        </w:rPr>
+        <w:rPr/>
       </w:pPr>
       <w:r>
         <w:rPr>
@@ -6117,7 +7455,9 @@
         </w:numPr>
         <w:bidi w:val="0"/>
         <w:jc w:val="left"/>
-        <w:rPr/>
+        <w:rPr>
+          <w:shd w:fill="auto" w:val="clear"/>
+        </w:rPr>
       </w:pPr>
       <w:r>
         <w:rPr>
@@ -6175,9 +7515,7 @@
         </w:numPr>
         <w:bidi w:val="0"/>
         <w:jc w:val="left"/>
-        <w:rPr>
-          <w:shd w:fill="auto" w:val="clear"/>
-        </w:rPr>
+        <w:rPr/>
       </w:pPr>
       <w:r>
         <w:rPr>
@@ -6248,7 +7586,9 @@
         <w:pStyle w:val="Heading3"/>
         <w:bidi w:val="0"/>
         <w:jc w:val="left"/>
-        <w:rPr/>
+        <w:rPr>
+          <w:shd w:fill="auto" w:val="clear"/>
+        </w:rPr>
       </w:pPr>
       <w:r>
         <w:rPr>
@@ -6262,15 +7602,35 @@
         <w:pStyle w:val="Normal"/>
         <w:bidi w:val="0"/>
         <w:jc w:val="left"/>
-        <w:rPr>
-          <w:shd w:fill="auto" w:val="clear"/>
-        </w:rPr>
-      </w:pPr>
-      <w:r>
-        <w:rPr>
-          <w:shd w:fill="auto" w:val="clear"/>
-        </w:rPr>
-        <w:t xml:space="preserve">Styles are simple text files that tell fluxbox how to generate the appearance of the window and toolbar components. Fluxbox ships with a large number in </w:t>
+        <w:rPr/>
+      </w:pPr>
+      <w:r>
+        <w:rPr>
+          <w:shd w:fill="auto" w:val="clear"/>
+        </w:rPr>
+        <w:t>Styles are simple text files that tell fluxbox how to generate the appearance of the window and toolbar components</w:t>
+      </w:r>
+      <w:ins w:id="91" w:author="Jerry Bond" w:date="2021-09-24T16:37:56Z">
+        <w:r>
+          <w:rPr>
+            <w:shd w:fill="auto" w:val="clear"/>
+          </w:rPr>
+          <w:t xml:space="preserve">, </w:t>
+        </w:r>
+      </w:ins>
+      <w:ins w:id="92" w:author="Jerry Bond" w:date="2021-09-24T16:37:56Z">
+        <w:r>
+          <w:rPr>
+            <w:shd w:fill="auto" w:val="clear"/>
+          </w:rPr>
+          <w:t>as well as the menu</w:t>
+        </w:r>
+      </w:ins>
+      <w:r>
+        <w:rPr>
+          <w:shd w:fill="auto" w:val="clear"/>
+        </w:rPr>
+        <w:t xml:space="preserve">. Fluxbox ships with a large number in </w:t>
       </w:r>
       <w:r>
         <w:rPr>
@@ -6315,9 +7675,7 @@
         <w:pStyle w:val="Normal"/>
         <w:bidi w:val="0"/>
         <w:jc w:val="left"/>
-        <w:rPr>
-          <w:shd w:fill="auto" w:val="clear"/>
-        </w:rPr>
+        <w:rPr/>
       </w:pPr>
       <w:r>
         <w:rPr>
@@ -6394,12 +7752,7 @@
         <w:pStyle w:val="Normal"/>
         <w:bidi w:val="0"/>
         <w:jc w:val="left"/>
-        <w:rPr>
-          <w:i/>
-          <w:i/>
-          <w:iCs/>
-          <w:shd w:fill="auto" w:val="clear"/>
-        </w:rPr>
+        <w:rPr/>
       </w:pPr>
       <w:r>
         <w:rPr>
@@ -6446,15 +7799,18 @@
         <w:bidi w:val="0"/>
         <w:jc w:val="left"/>
         <w:rPr>
-          <w:shd w:fill="auto" w:val="clear"/>
-        </w:rPr>
-      </w:pPr>
-      <w:r>
-        <w:rPr>
+          <w:i w:val="false"/>
           <w:i w:val="false"/>
           <w:iCs w:val="false"/>
           <w:shd w:fill="auto" w:val="clear"/>
         </w:rPr>
+      </w:pPr>
+      <w:r>
+        <w:rPr>
+          <w:i w:val="false"/>
+          <w:iCs w:val="false"/>
+          <w:shd w:fill="auto" w:val="clear"/>
+        </w:rPr>
         <w:t xml:space="preserve">If you like a style but want to change certain traits, copy it to ~/.fluxbox/styles,  rename it, and make your changes (consult Ubuntu style guide under Links, below). You will find a few fluxbox styles that have been modified for use in MX in that folder. </w:t>
       </w:r>
     </w:p>
@@ -6483,11 +7839,63 @@
           <w:shd w:fill="auto" w:val="clear"/>
         </w:rPr>
       </w:pPr>
-      <w:r>
-        <w:rPr>
-          <w:shd w:fill="auto" w:val="clear"/>
-        </w:rPr>
-        <w:t xml:space="preserve">Themes in MX-Fluxbox are GTK 2.0 themes; a number are installed by default and others can be found with a web search. A GTK theme controls items such as the panel color, the backgrounds for windows and tabs, how an application will look when it is active vs. inactive, buttons, check-boxes, etc. They range from very dark to very light. </w:t>
+      <w:del w:id="93" w:author="Jerry Bond" w:date="2021-09-24T16:38:43Z">
+        <w:r>
+          <w:rPr>
+            <w:shd w:fill="auto" w:val="clear"/>
+          </w:rPr>
+          <w:delText>T</w:delText>
+        </w:r>
+      </w:del>
+      <w:ins w:id="94" w:author="Jerry Bond" w:date="2021-09-24T16:38:44Z">
+        <w:r>
+          <w:rPr>
+            <w:shd w:fill="auto" w:val="clear"/>
+          </w:rPr>
+          <w:t>A number of t</w:t>
+        </w:r>
+      </w:ins>
+      <w:r>
+        <w:rPr>
+          <w:shd w:fill="auto" w:val="clear"/>
+        </w:rPr>
+        <w:t xml:space="preserve">hemes </w:t>
+      </w:r>
+      <w:ins w:id="95" w:author="Jerry Bond" w:date="2021-09-24T16:38:53Z">
+        <w:r>
+          <w:rPr>
+            <w:shd w:fill="auto" w:val="clear"/>
+          </w:rPr>
+          <w:t xml:space="preserve">are installed by default </w:t>
+        </w:r>
+      </w:ins>
+      <w:r>
+        <w:rPr>
+          <w:shd w:fill="auto" w:val="clear"/>
+        </w:rPr>
+        <w:t>in MX-Fluxbox</w:t>
+      </w:r>
+      <w:del w:id="96" w:author="Jerry Bond" w:date="2021-09-24T16:39:06Z">
+        <w:r>
+          <w:rPr>
+            <w:shd w:fill="auto" w:val="clear"/>
+          </w:rPr>
+          <w:delText xml:space="preserve"> are GTK 2.0 themes; a number are installed by default </w:delText>
+        </w:r>
+      </w:del>
+      <w:ins w:id="97" w:author="Jerry Bond" w:date="2021-09-24T16:39:07Z">
+        <w:r>
+          <w:rPr>
+            <w:shd w:fill="auto" w:val="clear"/>
+          </w:rPr>
+          <w:t xml:space="preserve"> </w:t>
+        </w:r>
+      </w:ins>
+      <w:r>
+        <w:rPr>
+          <w:shd w:fill="auto" w:val="clear"/>
+        </w:rPr>
+        <w:t xml:space="preserve">and others can be found with a web search. A GTK theme controls items such as the panel color, the backgrounds for windows and tabs, how an application will look when it is active vs. inactive, buttons, check-boxes, etc. They range from very dark to very light. </w:t>
       </w:r>
     </w:p>
     <w:p>
@@ -6503,7 +7911,51 @@
         <w:rPr>
           <w:shd w:fill="auto" w:val="clear"/>
         </w:rPr>
-        <w:t xml:space="preserve">The default theme for MX-Fluxbox is [WHAT?]. It can be changed by right clicking on the desktop to bring up Menu &gt; Appearance &gt; Theme, bringing up a selector for themes, icons, fonts etc. which makes it very easy to see and choose the other possibilities.  </w:t>
+        <w:t>The default theme for MX-Fluxbox is [</w:t>
+      </w:r>
+      <w:del w:id="98" w:author="Jerry Bond" w:date="2021-09-24T16:39:20Z">
+        <w:r>
+          <w:rPr>
+            <w:shd w:fill="auto" w:val="clear"/>
+          </w:rPr>
+          <w:delText>WHAT?</w:delText>
+        </w:r>
+      </w:del>
+      <w:ins w:id="99" w:author="Jerry Bond" w:date="2021-09-24T16:39:22Z">
+        <w:r>
+          <w:rPr>
+            <w:shd w:fill="auto" w:val="clear"/>
+          </w:rPr>
+          <w:t>MX-Comfort</w:t>
+        </w:r>
+      </w:ins>
+      <w:r>
+        <w:rPr>
+          <w:shd w:fill="auto" w:val="clear"/>
+        </w:rPr>
+        <w:t>]. It can be changed by right</w:t>
+      </w:r>
+      <w:del w:id="100" w:author="Jerry Bond" w:date="2021-09-24T16:39:33Z">
+        <w:r>
+          <w:rPr>
+            <w:shd w:fill="auto" w:val="clear"/>
+          </w:rPr>
+          <w:delText xml:space="preserve"> </w:delText>
+        </w:r>
+      </w:del>
+      <w:ins w:id="101" w:author="Jerry Bond" w:date="2021-09-24T16:39:33Z">
+        <w:r>
+          <w:rPr>
+            <w:shd w:fill="auto" w:val="clear"/>
+          </w:rPr>
+          <w:t>-</w:t>
+        </w:r>
+      </w:ins>
+      <w:r>
+        <w:rPr>
+          <w:shd w:fill="auto" w:val="clear"/>
+        </w:rPr>
+        <w:t xml:space="preserve">clicking on the desktop to bring up Menu &gt; Appearance &gt; Theme, bringing up a selector for themes, icons, fonts etc. which makes it very easy to see and choose the other possibilities.  </w:t>
       </w:r>
     </w:p>
     <w:p>
@@ -6535,7 +7987,29 @@
         <w:rPr>
           <w:shd w:fill="auto" w:val="clear"/>
         </w:rPr>
-        <w:t>You can adjust the font being used by a theme using the theme selector; default for MX-Fluxbox is Sans 11. More detailed control is available by using the ~/.fluxbox/overlay file. For instance, this set of commands might be tried to make the text generally larger:</w:t>
+        <w:t>You can adjust the font being used by a theme</w:t>
+      </w:r>
+      <w:ins w:id="102" w:author="Jerry Bond" w:date="2021-09-24T16:40:17Z">
+        <w:r>
+          <w:rPr>
+            <w:shd w:fill="auto" w:val="clear"/>
+          </w:rPr>
+          <w:t xml:space="preserve"> </w:t>
+        </w:r>
+      </w:ins>
+      <w:ins w:id="103" w:author="Jerry Bond" w:date="2021-09-24T16:40:17Z">
+        <w:r>
+          <w:rPr>
+            <w:shd w:fill="auto" w:val="clear"/>
+          </w:rPr>
+          <w:t>or style</w:t>
+        </w:r>
+      </w:ins>
+      <w:r>
+        <w:rPr>
+          <w:shd w:fill="auto" w:val="clear"/>
+        </w:rPr>
+        <w:t xml:space="preserve"> using the theme selector; default for MX-Fluxbox is Sans 11. More detailed control is available by using the ~/.fluxbox/overlay file. For instance, this set of commands might be tried to make the text generally larger:</w:t>
       </w:r>
     </w:p>
     <w:p>
@@ -6543,9 +8017,7 @@
         <w:pStyle w:val="PreformattedText"/>
         <w:bidi w:val="0"/>
         <w:jc w:val="left"/>
-        <w:rPr>
-          <w:shd w:fill="auto" w:val="clear"/>
-        </w:rPr>
+        <w:rPr/>
       </w:pPr>
       <w:r>
         <w:rPr>
@@ -6793,7 +8265,21 @@
         <w:rPr>
           <w:shd w:fill="auto" w:val="clear"/>
         </w:rPr>
-        <w:t>First make sure the overlay file is blocking the style from determining the background. Then click Menu &gt; Appearance &gt; Wallpapers &gt; Select to see the available choices. Wallpapers whose name begins with “mxfb-” carry the MX-Fluxbox logo. The list that pops up from the menu entry includes any user backgrounds (</w:t>
+        <w:t xml:space="preserve">First make sure the overlay file is blocking the style from determining the background. Then click Menu &gt; Appearance &gt; Wallpapers &gt; Select to see the available choices. Wallpapers whose name begins with “mxfb-” carry the MX-Fluxbox logo. The list that pops up from the menu entry includes </w:t>
+      </w:r>
+      <w:del w:id="104" w:author="Jerry Bond" w:date="2021-09-24T16:41:10Z">
+        <w:r>
+          <w:rPr>
+            <w:shd w:fill="auto" w:val="clear"/>
+          </w:rPr>
+          <w:delText xml:space="preserve">any </w:delText>
+        </w:r>
+      </w:del>
+      <w:r>
+        <w:rPr>
+          <w:shd w:fill="auto" w:val="clear"/>
+        </w:rPr>
+        <w:t>user backgrounds (</w:t>
       </w:r>
       <w:r>
         <w:rPr>
@@ -6853,6 +8339,14 @@
           <w:shd w:fill="auto" w:val="clear"/>
         </w:rPr>
       </w:pPr>
+      <w:ins w:id="105" w:author="Jerry Bond" w:date="2021-09-24T16:41:37Z">
+        <w:r>
+          <w:rPr>
+            <w:shd w:fill="auto" w:val="clear"/>
+          </w:rPr>
+          <w:t>Ctrl+</w:t>
+        </w:r>
+      </w:ins>
       <w:r>
         <w:rPr>
           <w:shd w:fill="auto" w:val="clear"/>
@@ -6869,15 +8363,27 @@
         </w:numPr>
         <w:bidi w:val="0"/>
         <w:jc w:val="left"/>
-        <w:rPr>
-          <w:shd w:fill="auto" w:val="clear"/>
-        </w:rPr>
-      </w:pPr>
-      <w:r>
-        <w:rPr>
-          <w:shd w:fill="auto" w:val="clear"/>
-        </w:rPr>
-        <w:t xml:space="preserve">Menu or F2: </w:t>
+        <w:rPr/>
+      </w:pPr>
+      <w:r>
+        <w:rPr>
+          <w:shd w:fill="auto" w:val="clear"/>
+        </w:rPr>
+        <w:t xml:space="preserve">Menu or </w:t>
+      </w:r>
+      <w:ins w:id="106" w:author="Jerry Bond" w:date="2021-09-24T16:41:48Z">
+        <w:r>
+          <w:rPr>
+            <w:shd w:fill="auto" w:val="clear"/>
+          </w:rPr>
+          <w:t>Ctrl+</w:t>
+        </w:r>
+      </w:ins>
+      <w:r>
+        <w:rPr>
+          <w:shd w:fill="auto" w:val="clear"/>
+        </w:rPr>
+        <w:t xml:space="preserve">F2: </w:t>
       </w:r>
       <w:r>
         <w:rPr>
@@ -6917,9 +8423,7 @@
         <w:pStyle w:val="Normal"/>
         <w:bidi w:val="0"/>
         <w:jc w:val="left"/>
-        <w:rPr>
-          <w:shd w:fill="auto" w:val="clear"/>
-        </w:rPr>
+        <w:rPr/>
       </w:pPr>
       <w:r>
         <w:rPr>
@@ -6995,7 +8499,7 @@
         </w:rPr>
         <w:t xml:space="preserve">More: </w:t>
       </w:r>
-      <w:hyperlink r:id="rId17">
+      <w:hyperlink r:id="rId20">
         <w:r>
           <w:rPr>
             <w:rStyle w:val="InternetLink"/>
@@ -7025,15 +8529,57 @@
         <w:pStyle w:val="Normal"/>
         <w:bidi w:val="0"/>
         <w:jc w:val="left"/>
-        <w:rPr>
-          <w:shd w:fill="auto" w:val="clear"/>
-        </w:rPr>
-      </w:pPr>
-      <w:r>
-        <w:rPr>
-          <w:shd w:fill="auto" w:val="clear"/>
-        </w:rPr>
-        <w:t xml:space="preserve">There are 6 dedicated function keys in MX-Fluxbox (see top of </w:t>
+        <w:rPr/>
+      </w:pPr>
+      <w:r>
+        <w:rPr>
+          <w:shd w:fill="auto" w:val="clear"/>
+        </w:rPr>
+        <w:t xml:space="preserve">There are </w:t>
+      </w:r>
+      <w:del w:id="107" w:author="Jerry Bond" w:date="2021-09-24T16:42:51Z">
+        <w:r>
+          <w:rPr>
+            <w:shd w:fill="auto" w:val="clear"/>
+          </w:rPr>
+          <w:delText xml:space="preserve">6 </w:delText>
+        </w:r>
+      </w:del>
+      <w:r>
+        <w:rPr>
+          <w:shd w:fill="auto" w:val="clear"/>
+        </w:rPr>
+        <w:t>dedicated function key</w:t>
+      </w:r>
+      <w:ins w:id="108" w:author="Jerry Bond" w:date="2021-09-24T16:42:06Z">
+        <w:r>
+          <w:rPr>
+            <w:shd w:fill="auto" w:val="clear"/>
+          </w:rPr>
+          <w:t xml:space="preserve"> </w:t>
+        </w:r>
+      </w:ins>
+      <w:ins w:id="109" w:author="Jerry Bond" w:date="2021-09-24T16:42:06Z">
+        <w:r>
+          <w:rPr>
+            <w:shd w:fill="auto" w:val="clear"/>
+          </w:rPr>
+          <w:t xml:space="preserve">combinations </w:t>
+        </w:r>
+      </w:ins>
+      <w:del w:id="110" w:author="Jerry Bond" w:date="2021-09-24T16:42:11Z">
+        <w:r>
+          <w:rPr>
+            <w:shd w:fill="auto" w:val="clear"/>
+          </w:rPr>
+          <w:delText>s</w:delText>
+        </w:r>
+      </w:del>
+      <w:r>
+        <w:rPr>
+          <w:shd w:fill="auto" w:val="clear"/>
+        </w:rPr>
+        <w:t xml:space="preserve"> in MX-Fluxbox (see top of </w:t>
       </w:r>
       <w:r>
         <w:rPr>
@@ -7063,6 +8609,14 @@
           <w:shd w:fill="auto" w:val="clear"/>
         </w:rPr>
       </w:pPr>
+      <w:ins w:id="111" w:author="Jerry Bond" w:date="2021-09-24T16:42:15Z">
+        <w:r>
+          <w:rPr>
+            <w:shd w:fill="auto" w:val="clear"/>
+          </w:rPr>
+          <w:t>Ctrl+</w:t>
+        </w:r>
+      </w:ins>
       <w:r>
         <w:rPr>
           <w:shd w:fill="auto" w:val="clear"/>
@@ -7079,17 +8633,23 @@
         </w:numPr>
         <w:bidi w:val="0"/>
         <w:jc w:val="left"/>
-        <w:rPr>
-          <w:shd w:fill="auto" w:val="clear"/>
-        </w:rPr>
-      </w:pPr>
+        <w:rPr/>
+      </w:pPr>
+      <w:ins w:id="112" w:author="Jerry Bond" w:date="2021-09-24T16:42:25Z">
+        <w:r>
+          <w:rPr>
+            <w:shd w:fill="auto" w:val="clear"/>
+          </w:rPr>
+          <w:t>Ctrl+</w:t>
+        </w:r>
+      </w:ins>
       <w:r>
         <w:rPr>
           <w:shd w:fill="auto" w:val="clear"/>
         </w:rPr>
         <w:t>F2: Run command using the quick app runner “</w:t>
       </w:r>
-      <w:hyperlink r:id="rId18">
+      <w:hyperlink r:id="rId21">
         <w:r>
           <w:rPr>
             <w:rStyle w:val="InternetLink"/>
@@ -7118,6 +8678,14 @@
           <w:shd w:fill="auto" w:val="clear"/>
         </w:rPr>
       </w:pPr>
+      <w:ins w:id="113" w:author="Jerry Bond" w:date="2021-09-24T16:42:27Z">
+        <w:r>
+          <w:rPr>
+            <w:shd w:fill="auto" w:val="clear"/>
+          </w:rPr>
+          <w:t>Ctrl+</w:t>
+        </w:r>
+      </w:ins>
       <w:r>
         <w:rPr>
           <w:shd w:fill="auto" w:val="clear"/>
@@ -7138,6 +8706,14 @@
           <w:shd w:fill="auto" w:val="clear"/>
         </w:rPr>
       </w:pPr>
+      <w:ins w:id="114" w:author="Jerry Bond" w:date="2021-09-24T16:42:29Z">
+        <w:r>
+          <w:rPr>
+            <w:shd w:fill="auto" w:val="clear"/>
+          </w:rPr>
+          <w:t>Ctrl+</w:t>
+        </w:r>
+      </w:ins>
       <w:r>
         <w:rPr>
           <w:shd w:fill="auto" w:val="clear"/>
@@ -7158,6 +8734,14 @@
           <w:shd w:fill="auto" w:val="clear"/>
         </w:rPr>
       </w:pPr>
+      <w:ins w:id="115" w:author="Jerry Bond" w:date="2021-09-24T16:42:30Z">
+        <w:r>
+          <w:rPr>
+            <w:shd w:fill="auto" w:val="clear"/>
+          </w:rPr>
+          <w:t>v</w:t>
+        </w:r>
+      </w:ins>
       <w:r>
         <w:rPr>
           <w:shd w:fill="auto" w:val="clear"/>
@@ -7168,22 +8752,28 @@
     <w:p>
       <w:pPr>
         <w:pStyle w:val="Normal"/>
-        <w:numPr>
-          <w:ilvl w:val="0"/>
-          <w:numId w:val="22"/>
-        </w:numPr>
-        <w:bidi w:val="0"/>
-        <w:jc w:val="left"/>
-        <w:rPr>
-          <w:shd w:fill="auto" w:val="clear"/>
-        </w:rPr>
-      </w:pPr>
-      <w:r>
-        <w:rPr>
-          <w:shd w:fill="auto" w:val="clear"/>
-        </w:rPr>
-        <w:t>F6: All apps</w:t>
-      </w:r>
+        <w:bidi w:val="0"/>
+        <w:jc w:val="left"/>
+        <w:rPr>
+          <w:shd w:fill="auto" w:val="clear"/>
+        </w:rPr>
+      </w:pPr>
+      <w:del w:id="116" w:author="Jerry Bond" w:date="2021-09-24T16:42:56Z">
+        <w:r>
+          <w:rPr>
+            <w:shd w:fill="auto" w:val="clear"/>
+          </w:rPr>
+          <w:delText>F6: All apps</w:delText>
+        </w:r>
+      </w:del>
+      <w:ins w:id="117" w:author="Jerry Bond" w:date="2021-09-24T16:43:06Z">
+        <w:r>
+          <w:rPr>
+            <w:shd w:fill="auto" w:val="clear"/>
+          </w:rPr>
+          <w:t>Function keys alone are not programmed to avoid conflict with usage by apps.</w:t>
+        </w:r>
+      </w:ins>
     </w:p>
     <w:p>
       <w:pPr>
@@ -7218,8 +8808,24 @@
         <w:rPr>
           <w:shd w:fill="auto" w:val="clear"/>
         </w:rPr>
-        <w:t>Brightness: right-click the battery icon in the systray.</w:t>
-      </w:r>
+        <w:t xml:space="preserve">Brightness: </w:t>
+      </w:r>
+      <w:del w:id="118" w:author="Jerry Bond" w:date="2021-09-24T16:43:52Z">
+        <w:r>
+          <w:rPr>
+            <w:shd w:fill="auto" w:val="clear"/>
+          </w:rPr>
+          <w:delText>right-click the battery icon in the systray.</w:delText>
+        </w:r>
+      </w:del>
+      <w:ins w:id="119" w:author="Jerry Bond" w:date="2021-09-24T16:44:00Z">
+        <w:r>
+          <w:rPr>
+            <w:shd w:fill="auto" w:val="clear"/>
+          </w:rPr>
+          <w:t>Settings Manager &gt; Tools &gt; Brightness systray</w:t>
+        </w:r>
+      </w:ins>
     </w:p>
     <w:p>
       <w:pPr>
@@ -7285,7 +8891,7 @@
         </w:rPr>
         <w:t xml:space="preserve">The slit was originally conceived as a container for </w:t>
       </w:r>
-      <w:hyperlink r:id="rId19">
+      <w:hyperlink r:id="rId22">
         <w:r>
           <w:rPr>
             <w:rStyle w:val="InternetLink"/>
@@ -7298,7 +8904,35 @@
         <w:rPr>
           <w:shd w:fill="auto" w:val="clear"/>
         </w:rPr>
-        <w:t xml:space="preserve">, but which in MXFB is primarily used for the dock. It can be located at various locations on the desktop: </w:t>
+        <w:t xml:space="preserve">, but </w:t>
+      </w:r>
+      <w:del w:id="120" w:author="Jerry Bond" w:date="2021-09-24T16:44:37Z">
+        <w:r>
+          <w:rPr>
+            <w:shd w:fill="auto" w:val="clear"/>
+          </w:rPr>
+          <w:delText xml:space="preserve">which </w:delText>
+        </w:r>
+      </w:del>
+      <w:r>
+        <w:rPr>
+          <w:shd w:fill="auto" w:val="clear"/>
+        </w:rPr>
+        <w:t xml:space="preserve">in MXFB </w:t>
+      </w:r>
+      <w:ins w:id="121" w:author="Jerry Bond" w:date="2021-09-24T16:44:41Z">
+        <w:r>
+          <w:rPr>
+            <w:shd w:fill="auto" w:val="clear"/>
+          </w:rPr>
+          <w:t xml:space="preserve">it </w:t>
+        </w:r>
+      </w:ins>
+      <w:r>
+        <w:rPr>
+          <w:shd w:fill="auto" w:val="clear"/>
+        </w:rPr>
+        <w:t xml:space="preserve">is primarily used for the dock. It can be located at various locations on the desktop: </w:t>
       </w:r>
     </w:p>
     <w:p>
@@ -7382,9 +9016,7 @@
         <w:pStyle w:val="TextBody"/>
         <w:bidi w:val="0"/>
         <w:jc w:val="left"/>
-        <w:rPr>
-          <w:shd w:fill="auto" w:val="clear"/>
-        </w:rPr>
+        <w:rPr/>
       </w:pPr>
       <w:r>
         <w:rPr>
@@ -7422,17 +9054,25 @@
         <w:pStyle w:val="TextBody"/>
         <w:bidi w:val="0"/>
         <w:jc w:val="left"/>
-        <w:rPr/>
-      </w:pPr>
-      <w:r>
-        <w:rPr>
+        <w:rPr>
+          <w:b w:val="false"/>
           <w:b w:val="false"/>
           <w:bCs w:val="false"/>
+          <w:i w:val="false"/>
+          <w:i w:val="false"/>
+          <w:iCs w:val="false"/>
+          <w:shd w:fill="auto" w:val="clear"/>
+        </w:rPr>
+      </w:pPr>
+      <w:r>
+        <w:rPr>
+          <w:b w:val="false"/>
+          <w:bCs w:val="false"/>
           <w:shd w:fill="auto" w:val="clear"/>
         </w:rPr>
         <w:t xml:space="preserve">One very interesting and useful dockapp not found with that apt-cache search is the monitor stack </w:t>
       </w:r>
-      <w:hyperlink r:id="rId20">
+      <w:hyperlink r:id="rId23">
         <w:r>
           <w:rPr>
             <w:rStyle w:val="InternetLink"/>
@@ -7451,7 +9091,7 @@
         </w:rPr>
         <w:t xml:space="preserve">, installed by default in MX-Fluxbox. It is available by clicking Menu &gt; System &gt; Monitors and has many configuration options (right-click on the top label or on one of the charts), </w:t>
       </w:r>
-      <w:hyperlink r:id="rId21">
+      <w:hyperlink r:id="rId24">
         <w:r>
           <w:rPr>
             <w:rStyle w:val="InternetLink"/>
@@ -7470,7 +9110,7 @@
         </w:rPr>
         <w:t xml:space="preserve"> and </w:t>
       </w:r>
-      <w:hyperlink r:id="rId22">
+      <w:hyperlink r:id="rId25">
         <w:r>
           <w:rPr>
             <w:rStyle w:val="InternetLink"/>
@@ -7487,34 +9127,50 @@
           <w:bCs w:val="false"/>
           <w:shd w:fill="auto" w:val="clear"/>
         </w:rPr>
-        <w:t xml:space="preserve">. A few skins are installed by default, and can be reviewed and selected by clicking Shift-PageUp. A handy plugin can be installed from the repos </w:t>
-      </w:r>
-      <w:r>
-        <w:rPr>
-          <w:b/>
-          <w:bCs/>
-          <w:shd w:fill="auto" w:val="clear"/>
-        </w:rPr>
-        <w:t>gkrellweather</w:t>
-      </w:r>
-      <w:r>
-        <w:rPr>
-          <w:b w:val="false"/>
-          <w:bCs w:val="false"/>
-          <w:shd w:fill="auto" w:val="clear"/>
-        </w:rPr>
-        <w:t xml:space="preserve">, which works well </w:t>
-      </w:r>
-      <w:r>
-        <w:rPr>
-          <w:b w:val="false"/>
-          <w:bCs w:val="false"/>
-          <w:i w:val="false"/>
-          <w:iCs w:val="false"/>
-          <w:shd w:fill="auto" w:val="clear"/>
-        </w:rPr>
-        <w:t>when the version in the MX repos is installed.</w:t>
-      </w:r>
+        <w:t xml:space="preserve">. A few skins are installed by default, and can be reviewed and selected by clicking Shift-PageUp. </w:t>
+      </w:r>
+      <w:del w:id="122" w:author="Jerry Bond" w:date="2021-09-24T16:45:24Z">
+        <w:r>
+          <w:rPr>
+            <w:b w:val="false"/>
+            <w:bCs w:val="false"/>
+            <w:shd w:fill="auto" w:val="clear"/>
+          </w:rPr>
+          <w:delText xml:space="preserve">A handy plugin can be installed from the repos </w:delText>
+        </w:r>
+      </w:del>
+      <w:del w:id="123" w:author="Jerry Bond" w:date="2021-09-24T16:45:24Z">
+        <w:r>
+          <w:rPr>
+            <w:b/>
+            <w:bCs/>
+            <w:shd w:fill="auto" w:val="clear"/>
+          </w:rPr>
+          <w:delText>gkrellweather</w:delText>
+        </w:r>
+      </w:del>
+      <w:del w:id="124" w:author="Jerry Bond" w:date="2021-09-24T16:45:24Z">
+        <w:r>
+          <w:rPr>
+            <w:b w:val="false"/>
+            <w:bCs w:val="false"/>
+            <w:shd w:fill="auto" w:val="clear"/>
+          </w:rPr>
+          <w:delText xml:space="preserve">, which works well </w:delText>
+        </w:r>
+      </w:del>
+      <w:del w:id="125" w:author="Jerry Bond" w:date="2021-09-24T16:45:24Z">
+        <w:r>
+          <w:rPr>
+            <w:b w:val="false"/>
+            <w:bCs w:val="false"/>
+            <w:i w:val="false"/>
+            <w:iCs w:val="false"/>
+            <w:shd w:fill="auto" w:val="clear"/>
+          </w:rPr>
+          <w:delText>when the version in the MX repos is installed.</w:delText>
+        </w:r>
+      </w:del>
     </w:p>
     <w:p>
       <w:pPr>
@@ -7524,7 +9180,7 @@
           <w:numId w:val="0"/>
         </w:numPr>
         <w:bidi w:val="0"/>
-        <w:ind w:left="0" w:hanging="0"/>
+        <w:ind w:left="0" w:right="0" w:hanging="0"/>
         <w:jc w:val="left"/>
         <w:rPr>
           <w:rFonts w:ascii="Liberation Sans" w:hAnsi="Liberation Sans" w:eastAsia="WenQuanYi Micro Hei" w:cs="FreeSans"/>
@@ -7557,8 +9213,8 @@
         <w:jc w:val="left"/>
         <w:rPr/>
       </w:pPr>
-      <w:bookmarkStart w:id="11" w:name="__RefHeading___Toc1681_3540384480"/>
-      <w:bookmarkEnd w:id="11"/>
+      <w:bookmarkStart w:id="13" w:name="__RefHeading___Toc1681_3540384480"/>
+      <w:bookmarkEnd w:id="13"/>
       <w:r>
         <w:rPr>
           <w:rFonts w:eastAsia="WenQuanYi Micro Hei" w:cs="FreeSans"/>
@@ -7605,7 +9261,7 @@
         </w:rPr>
         <w:t xml:space="preserve">The man files (in terminal or </w:t>
       </w:r>
-      <w:hyperlink r:id="rId23">
+      <w:hyperlink r:id="rId26">
         <w:r>
           <w:rPr>
             <w:rStyle w:val="InternetLink"/>
@@ -7728,7 +9384,7 @@
         <w:jc w:val="left"/>
         <w:rPr/>
       </w:pPr>
-      <w:hyperlink r:id="rId24">
+      <w:hyperlink r:id="rId27">
         <w:r>
           <w:rPr>
             <w:rStyle w:val="InternetLink"/>
@@ -7776,7 +9432,7 @@
         <w:jc w:val="left"/>
         <w:rPr/>
       </w:pPr>
-      <w:hyperlink r:id="rId25">
+      <w:hyperlink r:id="rId28">
         <w:r>
           <w:rPr>
             <w:rStyle w:val="InternetLink"/>
@@ -7824,7 +9480,7 @@
         <w:jc w:val="left"/>
         <w:rPr/>
       </w:pPr>
-      <w:hyperlink r:id="rId26">
+      <w:hyperlink r:id="rId29">
         <w:r>
           <w:rPr>
             <w:rStyle w:val="InternetLink"/>
@@ -7872,7 +9528,7 @@
         <w:jc w:val="left"/>
         <w:rPr/>
       </w:pPr>
-      <w:hyperlink r:id="rId27">
+      <w:hyperlink r:id="rId30">
         <w:r>
           <w:rPr>
             <w:rStyle w:val="InternetLink"/>
@@ -7904,7 +9560,7 @@
         <w:jc w:val="left"/>
         <w:rPr/>
       </w:pPr>
-      <w:hyperlink r:id="rId28">
+      <w:hyperlink r:id="rId31">
         <w:r>
           <w:rPr>
             <w:rStyle w:val="InternetLink"/>
@@ -7958,7 +9614,7 @@
         <w:jc w:val="left"/>
         <w:rPr/>
       </w:pPr>
-      <w:hyperlink r:id="rId29">
+      <w:hyperlink r:id="rId32">
         <w:r>
           <w:rPr>
             <w:rStyle w:val="InternetLink"/>
@@ -7990,7 +9646,7 @@
         <w:jc w:val="left"/>
         <w:rPr/>
       </w:pPr>
-      <w:hyperlink r:id="rId30">
+      <w:hyperlink r:id="rId33">
         <w:r>
           <w:rPr>
             <w:rStyle w:val="InternetLink"/>
@@ -8022,7 +9678,7 @@
         <w:jc w:val="left"/>
         <w:rPr/>
       </w:pPr>
-      <w:hyperlink r:id="rId31">
+      <w:hyperlink r:id="rId34">
         <w:r>
           <w:rPr>
             <w:rStyle w:val="InternetLink"/>
@@ -8082,7 +9738,7 @@
         </w:rPr>
         <w:t xml:space="preserve"> </w:t>
       </w:r>
-      <w:hyperlink r:id="rId32">
+      <w:hyperlink r:id="rId35">
         <w:r>
           <w:rPr>
             <w:rStyle w:val="InternetLink"/>
@@ -8136,7 +9792,7 @@
         </w:rPr>
         <w:t xml:space="preserve"> </w:t>
       </w:r>
-      <w:hyperlink r:id="rId33">
+      <w:hyperlink r:id="rId36">
         <w:r>
           <w:rPr>
             <w:rStyle w:val="InternetLink"/>
@@ -8188,19 +9844,9 @@
         <w:pStyle w:val="Normal"/>
         <w:bidi w:val="0"/>
         <w:jc w:val="left"/>
-        <w:rPr>
-          <w:b w:val="false"/>
-          <w:b w:val="false"/>
-          <w:bCs w:val="false"/>
-          <w:color w:val="000080"/>
-          <w:sz w:val="24"/>
-          <w:szCs w:val="24"/>
-          <w:u w:val="single"/>
-          <w:shd w:fill="auto" w:val="clear"/>
-          <w:lang w:val="zxx" w:eastAsia="zxx" w:bidi="zxx"/>
-        </w:rPr>
-      </w:pPr>
-      <w:hyperlink r:id="rId34">
+        <w:rPr/>
+      </w:pPr>
+      <w:hyperlink r:id="rId37">
         <w:r>
           <w:rPr>
             <w:rStyle w:val="InternetLink"/>
@@ -8284,19 +9930,72 @@
         <w:bidi w:val="0"/>
         <w:jc w:val="left"/>
         <w:rPr>
-          <w:shd w:fill="auto" w:val="clear"/>
-        </w:rPr>
-      </w:pPr>
-      <w:r>
-        <w:rPr>
+          <w:b/>
           <w:b/>
           <w:bCs/>
           <w:sz w:val="20"/>
           <w:szCs w:val="20"/>
           <w:shd w:fill="auto" w:val="clear"/>
         </w:rPr>
-        <w:t>v. 20210805</w:t>
-      </w:r>
+      </w:pPr>
+      <w:r>
+        <w:rPr>
+          <w:b/>
+          <w:bCs/>
+          <w:sz w:val="20"/>
+          <w:szCs w:val="20"/>
+          <w:shd w:fill="auto" w:val="clear"/>
+        </w:rPr>
+        <w:t>v. 20210</w:t>
+      </w:r>
+      <w:del w:id="126" w:author="Jerry Bond" w:date="2021-09-24T16:45:38Z">
+        <w:r>
+          <w:rPr>
+            <w:b/>
+            <w:bCs/>
+            <w:sz w:val="20"/>
+            <w:szCs w:val="20"/>
+            <w:shd w:fill="auto" w:val="clear"/>
+          </w:rPr>
+          <w:delText>8</w:delText>
+        </w:r>
+      </w:del>
+      <w:ins w:id="127" w:author="Jerry Bond" w:date="2021-09-24T16:45:38Z">
+        <w:r>
+          <w:rPr>
+            <w:b/>
+            <w:bCs/>
+            <w:sz w:val="20"/>
+            <w:szCs w:val="20"/>
+            <w:shd w:fill="auto" w:val="clear"/>
+          </w:rPr>
+          <w:t>9</w:t>
+        </w:r>
+      </w:ins>
+      <w:del w:id="128" w:author="Jerry Bond" w:date="2021-09-24T16:45:41Z">
+        <w:r>
+          <w:rPr>
+            <w:b/>
+            <w:bCs/>
+            <w:sz w:val="20"/>
+            <w:szCs w:val="20"/>
+            <w:shd w:fill="auto" w:val="clear"/>
+          </w:rPr>
+          <w:delText>05</w:delText>
+        </w:r>
+      </w:del>
+      <w:ins w:id="129" w:author="Jerry Bond" w:date="2021-09-24T16:45:44Z">
+        <w:r>
+          <w:rPr>
+            <w:b/>
+            <w:bCs/>
+            <w:sz w:val="20"/>
+            <w:szCs w:val="20"/>
+            <w:shd w:fill="auto" w:val="clear"/>
+          </w:rPr>
+          <w:t>24</w:t>
+        </w:r>
+      </w:ins>
     </w:p>
     <w:sectPr>
       <w:type w:val="nextPage"/>
@@ -11823,7 +13522,9 @@
     <w:pPr>
       <w:widowControl/>
       <w:suppressAutoHyphens w:val="true"/>
-      <w:overflowPunct w:val="true"/>
+      <w:kinsoku w:val="true"/>
+      <w:overflowPunct w:val="false"/>
+      <w:autoSpaceDE w:val="true"/>
       <w:bidi w:val="0"/>
       <w:spacing w:before="0" w:after="0"/>
       <w:jc w:val="left"/>
@@ -11950,6 +13651,10 @@
   <w:style w:type="character" w:styleId="NumberingSymbols">
     <w:name w:val="Numbering Symbols"/>
     <w:qFormat/>
+    <w:rPr/>
+  </w:style>
+  <w:style w:type="character" w:styleId="LineNumbering">
+    <w:name w:val="Line Numbering"/>
     <w:rPr/>
   </w:style>
   <w:style w:type="paragraph" w:styleId="Heading">

</xml_diff>